<commit_message>
Modified resume and breakdown files
</commit_message>
<xml_diff>
--- a/assets/Breakdown.docx
+++ b/assets/Breakdown.docx
@@ -1,11 +1,12 @@
 
 <file path=word/document.xml><?xml version="1.0" encoding="utf-8"?>
 <w:document xmlns:ve="http://schemas.openxmlformats.org/markup-compatibility/2006" xmlns:o="urn:schemas-microsoft-com:office:office" xmlns:r="http://schemas.openxmlformats.org/officeDocument/2006/relationships" xmlns:m="http://schemas.openxmlformats.org/officeDocument/2006/math" xmlns:v="urn:schemas-microsoft-com:vml" xmlns:wp="http://schemas.openxmlformats.org/drawingml/2006/wordprocessingDrawing" xmlns:w10="urn:schemas-microsoft-com:office:word" xmlns:w="http://schemas.openxmlformats.org/wordprocessingml/2006/main" xmlns:wne="http://schemas.microsoft.com/office/word/2006/wordml">
+  <w:background w:color="FFFFFF" w:themeColor="background1"/>
   <w:body>
     <w:p>
       <w:pPr>
-        <w:spacing w:after="0" w:line="240" w:lineRule="auto"/>
-        <w:ind w:left="-288" w:right="1296"/>
+        <w:spacing w:before="100" w:beforeAutospacing="1" w:after="100" w:afterAutospacing="1" w:line="240" w:lineRule="auto"/>
+        <w:ind w:left="-576" w:right="1296"/>
         <w:contextualSpacing/>
         <w:rPr>
           <w:color w:val="00B0F0"/>
@@ -15,13 +16,15 @@
       </w:pPr>
       <w:r>
         <w:rPr>
+          <w:noProof/>
           <w:szCs w:val="16"/>
+          <w:lang w:val="en-US"/>
         </w:rPr>
         <w:drawing>
           <wp:inline distT="0" distB="0" distL="0" distR="0">
-            <wp:extent cx="6188710" cy="902152"/>
-            <wp:effectExtent l="19050" t="0" r="2540" b="0"/>
-            <wp:docPr id="46" name="Picture 2"/>
+            <wp:extent cx="6866659" cy="1004455"/>
+            <wp:effectExtent l="19050" t="0" r="0" b="0"/>
+            <wp:docPr id="3" name="Picture 1"/>
             <wp:cNvGraphicFramePr>
               <a:graphicFrameLocks xmlns:a="http://schemas.openxmlformats.org/drawingml/2006/main" noChangeAspect="1"/>
             </wp:cNvGraphicFramePr>
@@ -29,7 +32,7 @@
               <a:graphicData uri="http://schemas.openxmlformats.org/drawingml/2006/picture">
                 <pic:pic xmlns:pic="http://schemas.openxmlformats.org/drawingml/2006/picture">
                   <pic:nvPicPr>
-                    <pic:cNvPr id="0" name="Picture 2"/>
+                    <pic:cNvPr id="0" name="Picture 1"/>
                     <pic:cNvPicPr>
                       <a:picLocks noChangeAspect="1" noChangeArrowheads="1"/>
                     </pic:cNvPicPr>
@@ -44,7 +47,7 @@
                   <pic:spPr bwMode="auto">
                     <a:xfrm>
                       <a:off x="0" y="0"/>
-                      <a:ext cx="6188710" cy="902152"/>
+                      <a:ext cx="6888255" cy="1007614"/>
                     </a:xfrm>
                     <a:prstGeom prst="rect">
                       <a:avLst/>
@@ -69,89 +72,84 @@
         <w:spacing w:after="0" w:line="240" w:lineRule="auto"/>
         <w:contextualSpacing/>
         <w:rPr>
+          <w:b/>
+          <w:color w:val="4A442A" w:themeColor="background2" w:themeShade="40"/>
+          <w:sz w:val="28"/>
+          <w:szCs w:val="28"/>
+        </w:rPr>
+      </w:pPr>
+    </w:p>
+    <w:p>
+      <w:pPr>
+        <w:spacing w:after="0" w:line="240" w:lineRule="auto"/>
+        <w:contextualSpacing/>
+        <w:rPr>
+          <w:b/>
+          <w:color w:val="4A442A" w:themeColor="background2" w:themeShade="40"/>
+          <w:sz w:val="28"/>
+          <w:szCs w:val="28"/>
+        </w:rPr>
+      </w:pPr>
+      <w:r>
+        <w:rPr>
+          <w:b/>
+          <w:color w:val="4A442A" w:themeColor="background2" w:themeShade="40"/>
+          <w:sz w:val="28"/>
+          <w:szCs w:val="28"/>
+        </w:rPr>
+        <w:t>Shots 1</w:t>
+      </w:r>
+      <w:r>
+        <w:rPr>
+          <w:b/>
+          <w:color w:val="4A442A" w:themeColor="background2" w:themeShade="40"/>
+          <w:sz w:val="28"/>
+          <w:szCs w:val="28"/>
+        </w:rPr>
+        <w:t xml:space="preserve"> - Invisible Effects</w:t>
+      </w:r>
+    </w:p>
+    <w:p>
+      <w:pPr>
+        <w:spacing w:after="0" w:line="240" w:lineRule="auto"/>
+        <w:contextualSpacing/>
+        <w:rPr>
+          <w:b/>
+          <w:color w:val="4A442A" w:themeColor="background2" w:themeShade="40"/>
+          <w:sz w:val="28"/>
+          <w:szCs w:val="28"/>
+        </w:rPr>
+      </w:pPr>
+      <w:r>
+        <w:rPr>
           <w:color w:val="00B0F0"/>
           <w:sz w:val="28"/>
           <w:szCs w:val="28"/>
         </w:rPr>
-      </w:pPr>
-    </w:p>
-    <w:p>
-      <w:pPr>
-        <w:spacing w:after="0" w:line="240" w:lineRule="auto"/>
-        <w:contextualSpacing/>
+        <w:tab/>
+      </w:r>
+      <w:r>
         <w:rPr>
           <w:color w:val="00B0F0"/>
           <w:sz w:val="28"/>
           <w:szCs w:val="28"/>
         </w:rPr>
-      </w:pPr>
-    </w:p>
-    <w:p>
-      <w:pPr>
-        <w:spacing w:after="0" w:line="240" w:lineRule="auto"/>
-        <w:contextualSpacing/>
+        <w:tab/>
+      </w:r>
+      <w:r>
         <w:rPr>
           <w:color w:val="00B0F0"/>
           <w:sz w:val="28"/>
           <w:szCs w:val="28"/>
         </w:rPr>
-      </w:pPr>
-    </w:p>
-    <w:p>
-      <w:pPr>
-        <w:spacing w:after="0" w:line="240" w:lineRule="auto"/>
-        <w:contextualSpacing/>
-        <w:rPr>
-          <w:b/>
-          <w:color w:val="4A442A" w:themeColor="background2" w:themeShade="40"/>
-          <w:sz w:val="28"/>
-          <w:szCs w:val="28"/>
-        </w:rPr>
-      </w:pPr>
-      <w:r>
-        <w:rPr>
-          <w:b/>
-          <w:color w:val="4A442A" w:themeColor="background2" w:themeShade="40"/>
-          <w:sz w:val="28"/>
-          <w:szCs w:val="28"/>
-        </w:rPr>
-        <w:t>Shots 1</w:t>
-      </w:r>
-      <w:r>
-        <w:rPr>
-          <w:b/>
-          <w:color w:val="4A442A" w:themeColor="background2" w:themeShade="40"/>
-          <w:sz w:val="28"/>
-          <w:szCs w:val="28"/>
-        </w:rPr>
-        <w:t xml:space="preserve"> - Invisible Effects</w:t>
-      </w:r>
-      <w:r>
-        <w:rPr>
-          <w:b/>
-          <w:color w:val="4A442A" w:themeColor="background2" w:themeShade="40"/>
-          <w:sz w:val="28"/>
-          <w:szCs w:val="28"/>
-        </w:rPr>
         <w:tab/>
       </w:r>
-    </w:p>
-    <w:p>
-      <w:pPr>
-        <w:spacing w:after="0" w:line="240" w:lineRule="auto"/>
-        <w:contextualSpacing/>
+      <w:r>
         <w:rPr>
           <w:color w:val="00B0F0"/>
           <w:sz w:val="28"/>
           <w:szCs w:val="28"/>
         </w:rPr>
-      </w:pPr>
-      <w:r>
-        <w:rPr>
-          <w:color w:val="4A442A" w:themeColor="background2" w:themeShade="40"/>
-          <w:sz w:val="28"/>
-          <w:szCs w:val="28"/>
-        </w:rPr>
         <w:tab/>
       </w:r>
       <w:r>
@@ -184,38 +182,6 @@
           <w:sz w:val="28"/>
           <w:szCs w:val="28"/>
         </w:rPr>
-        <w:tab/>
-      </w:r>
-      <w:r>
-        <w:rPr>
-          <w:color w:val="00B0F0"/>
-          <w:sz w:val="28"/>
-          <w:szCs w:val="28"/>
-        </w:rPr>
-        <w:tab/>
-      </w:r>
-      <w:r>
-        <w:rPr>
-          <w:color w:val="00B0F0"/>
-          <w:sz w:val="28"/>
-          <w:szCs w:val="28"/>
-        </w:rPr>
-        <w:tab/>
-      </w:r>
-      <w:r>
-        <w:rPr>
-          <w:color w:val="00B0F0"/>
-          <w:sz w:val="28"/>
-          <w:szCs w:val="28"/>
-        </w:rPr>
-        <w:tab/>
-      </w:r>
-      <w:r>
-        <w:rPr>
-          <w:color w:val="00B0F0"/>
-          <w:sz w:val="28"/>
-          <w:szCs w:val="28"/>
-        </w:rPr>
         <w:t xml:space="preserve">                                      </w:t>
       </w:r>
       <w:r>
@@ -226,7 +192,7 @@
           <w:szCs w:val="28"/>
           <w:lang w:val="en-US"/>
         </w:rPr>
-        <w:t xml:space="preserve">             </w:t>
+        <w:t xml:space="preserve">          </w:t>
       </w:r>
       <w:r>
         <w:rPr>
@@ -236,7 +202,27 @@
           <w:szCs w:val="28"/>
           <w:lang w:val="en-US"/>
         </w:rPr>
+        <w:t xml:space="preserve">    </w:t>
+      </w:r>
+      <w:r>
+        <w:rPr>
+          <w:noProof/>
+          <w:color w:val="9BBB59" w:themeColor="accent3"/>
+          <w:sz w:val="28"/>
+          <w:szCs w:val="28"/>
+          <w:lang w:val="en-US"/>
+        </w:rPr>
         <w:t xml:space="preserve">  </w:t>
+      </w:r>
+      <w:r>
+        <w:rPr>
+          <w:noProof/>
+          <w:color w:val="9BBB59" w:themeColor="accent3"/>
+          <w:sz w:val="28"/>
+          <w:szCs w:val="28"/>
+          <w:lang w:val="en-US"/>
+        </w:rPr>
+        <w:t xml:space="preserve"> </w:t>
       </w:r>
       <w:r>
         <w:rPr>
@@ -248,8 +234,8 @@
         </w:rPr>
         <w:drawing>
           <wp:inline distT="0" distB="0" distL="0" distR="0">
-            <wp:extent cx="255814" cy="255814"/>
-            <wp:effectExtent l="19050" t="0" r="0" b="0"/>
+            <wp:extent cx="549563" cy="392545"/>
+            <wp:effectExtent l="19050" t="0" r="2887" b="0"/>
             <wp:docPr id="28" name="Picture 28" descr="C:\Users\Tejas Kantharia\Desktop\Resume&amp;Breakdownsheet\bluenukelogo.jpeg"/>
             <wp:cNvGraphicFramePr>
               <a:graphicFrameLocks xmlns:a="http://schemas.openxmlformats.org/drawingml/2006/main" noChangeAspect="1"/>
@@ -272,7 +258,7 @@
                   <pic:spPr bwMode="auto">
                     <a:xfrm>
                       <a:off x="0" y="0"/>
-                      <a:ext cx="255814" cy="255814"/>
+                      <a:ext cx="558395" cy="398854"/>
                     </a:xfrm>
                     <a:prstGeom prst="rect">
                       <a:avLst/>
@@ -304,7 +290,7 @@
         </w:rPr>
         <w:drawing>
           <wp:inline distT="0" distB="0" distL="0" distR="0">
-            <wp:extent cx="2668693" cy="1501140"/>
+            <wp:extent cx="2668693" cy="1501139"/>
             <wp:effectExtent l="19050" t="0" r="0" b="0"/>
             <wp:docPr id="1" name="Picture 1"/>
             <wp:cNvGraphicFramePr>
@@ -326,7 +312,7 @@
                   <pic:spPr>
                     <a:xfrm>
                       <a:off x="0" y="0"/>
-                      <a:ext cx="2668693" cy="1501140"/>
+                      <a:ext cx="2668693" cy="1501139"/>
                     </a:xfrm>
                     <a:prstGeom prst="rect">
                       <a:avLst/>
@@ -358,7 +344,7 @@
         </w:rPr>
         <w:drawing>
           <wp:inline distT="0" distB="0" distL="0" distR="0">
-            <wp:extent cx="2668693" cy="1501140"/>
+            <wp:extent cx="2668693" cy="1501139"/>
             <wp:effectExtent l="19050" t="0" r="0" b="0"/>
             <wp:docPr id="2" name="Picture 2"/>
             <wp:cNvGraphicFramePr>
@@ -380,7 +366,7 @@
                   <pic:spPr>
                     <a:xfrm>
                       <a:off x="0" y="0"/>
-                      <a:ext cx="2668693" cy="1501140"/>
+                      <a:ext cx="2668693" cy="1501139"/>
                     </a:xfrm>
                     <a:prstGeom prst="rect">
                       <a:avLst/>
@@ -408,7 +394,7 @@
         <w:spacing w:after="0" w:line="240" w:lineRule="auto"/>
         <w:contextualSpacing/>
         <w:rPr>
-          <w:rFonts w:ascii="Calibri Light" w:hAnsi="Calibri Light"/>
+          <w:rFonts w:ascii="Microsoft Tai Le" w:hAnsi="Microsoft Tai Le" w:cs="Microsoft Tai Le"/>
           <w:color w:val="4A442A" w:themeColor="background2" w:themeShade="40"/>
           <w:sz w:val="28"/>
           <w:szCs w:val="28"/>
@@ -423,13 +409,21 @@
       </w:r>
       <w:r>
         <w:rPr>
+          <w:rFonts w:ascii="Microsoft Tai Le" w:hAnsi="Microsoft Tai Le" w:cs="Microsoft Tai Le"/>
           <w:b/>
         </w:rPr>
         <w:t>-</w:t>
       </w:r>
       <w:r>
         <w:rPr>
-          <w:rFonts w:ascii="Calibri Light" w:hAnsi="Calibri Light"/>
+          <w:rFonts w:ascii="Microsoft Tai Le" w:hAnsi="Microsoft Tai Le" w:cs="Microsoft Tai Le"/>
+          <w:b/>
+        </w:rPr>
+        <w:t xml:space="preserve"> </w:t>
+      </w:r>
+      <w:r>
+        <w:rPr>
+          <w:rFonts w:ascii="Microsoft Tai Le" w:hAnsi="Microsoft Tai Le" w:cs="Microsoft Tai Le"/>
           <w:color w:val="4A442A" w:themeColor="background2" w:themeShade="40"/>
           <w:sz w:val="20"/>
           <w:szCs w:val="20"/>
@@ -438,42 +432,42 @@
       </w:r>
       <w:r>
         <w:rPr>
-          <w:rFonts w:ascii="Calibri Light" w:hAnsi="Calibri Light"/>
+          <w:rFonts w:ascii="Microsoft Tai Le" w:hAnsi="Microsoft Tai Le" w:cs="Microsoft Tai Le"/>
           <w:color w:val="4A442A" w:themeColor="background2" w:themeShade="40"/>
         </w:rPr>
         <w:t xml:space="preserve"> tracking, creating clean patch, keying, </w:t>
       </w:r>
       <w:r>
         <w:rPr>
-          <w:rFonts w:ascii="Calibri Light" w:hAnsi="Calibri Light"/>
+          <w:rFonts w:ascii="Microsoft Tai Le" w:hAnsi="Microsoft Tai Le" w:cs="Microsoft Tai Le"/>
           <w:color w:val="4A442A" w:themeColor="background2" w:themeShade="40"/>
         </w:rPr>
         <w:t>color correcting, match moving</w:t>
       </w:r>
       <w:r>
         <w:rPr>
-          <w:rFonts w:ascii="Calibri Light" w:hAnsi="Calibri Light"/>
+          <w:rFonts w:ascii="Microsoft Tai Le" w:hAnsi="Microsoft Tai Le" w:cs="Microsoft Tai Le"/>
           <w:color w:val="4A442A" w:themeColor="background2" w:themeShade="40"/>
         </w:rPr>
         <w:t xml:space="preserve">, rotoscoping, 2D relighting, matching grain, adding motion blur and </w:t>
       </w:r>
       <w:r>
         <w:rPr>
-          <w:rFonts w:ascii="Calibri Light" w:hAnsi="Calibri Light"/>
+          <w:rFonts w:ascii="Microsoft Tai Le" w:hAnsi="Microsoft Tai Le" w:cs="Microsoft Tai Le"/>
           <w:color w:val="4A442A" w:themeColor="background2" w:themeShade="40"/>
         </w:rPr>
         <w:t>light wrap</w:t>
       </w:r>
       <w:r>
         <w:rPr>
-          <w:rFonts w:ascii="Calibri Light" w:hAnsi="Calibri Light"/>
+          <w:rFonts w:ascii="Microsoft Tai Le" w:hAnsi="Microsoft Tai Le" w:cs="Microsoft Tai Le"/>
           <w:color w:val="4A442A" w:themeColor="background2" w:themeShade="40"/>
         </w:rPr>
         <w:t>.</w:t>
       </w:r>
       <w:r>
         <w:rPr>
-          <w:rFonts w:ascii="Calibri Light" w:hAnsi="Calibri Light"/>
+          <w:rFonts w:ascii="Microsoft Tai Le" w:hAnsi="Microsoft Tai Le" w:cs="Microsoft Tai Le"/>
           <w:color w:val="4A442A" w:themeColor="background2" w:themeShade="40"/>
           <w:sz w:val="20"/>
           <w:szCs w:val="20"/>
@@ -486,24 +480,10 @@
         <w:spacing w:after="0" w:line="240" w:lineRule="auto"/>
         <w:contextualSpacing/>
         <w:rPr>
-          <w:vertAlign w:val="subscript"/>
-        </w:rPr>
-      </w:pPr>
-      <w:r>
-        <w:rPr>
-          <w:color w:val="00B0F0"/>
-          <w:sz w:val="28"/>
-          <w:szCs w:val="28"/>
-        </w:rPr>
-        <w:tab/>
-      </w:r>
-    </w:p>
-    <w:p>
-      <w:pPr>
-        <w:spacing w:after="0" w:line="240" w:lineRule="auto"/>
-        <w:contextualSpacing/>
-        <w:rPr>
-          <w:vertAlign w:val="subscript"/>
+          <w:rFonts w:ascii="Microsoft Tai Le" w:hAnsi="Microsoft Tai Le" w:cs="Microsoft Tai Le"/>
+          <w:color w:val="4A442A" w:themeColor="background2" w:themeShade="40"/>
+          <w:sz w:val="28"/>
+          <w:szCs w:val="28"/>
         </w:rPr>
       </w:pPr>
       <w:r>
@@ -531,39 +511,70 @@
           <w:sz w:val="28"/>
           <w:szCs w:val="28"/>
         </w:rPr>
-        <w:t xml:space="preserve">                                                                                              </w:t>
-      </w:r>
-      <w:r>
-        <w:rPr>
-          <w:color w:val="4A442A" w:themeColor="background2" w:themeShade="40"/>
-          <w:sz w:val="28"/>
-          <w:szCs w:val="28"/>
-        </w:rPr>
-        <w:t xml:space="preserve">                                                                                                         </w:t>
-      </w:r>
-      <w:r>
-        <w:rPr>
-          <w:color w:val="4A442A" w:themeColor="background2" w:themeShade="40"/>
-          <w:sz w:val="28"/>
-          <w:szCs w:val="28"/>
-        </w:rPr>
-        <w:t xml:space="preserve">                  </w:t>
-      </w:r>
-      <w:r>
-        <w:rPr>
-          <w:color w:val="4A442A" w:themeColor="background2" w:themeShade="40"/>
-          <w:sz w:val="28"/>
-          <w:szCs w:val="28"/>
-        </w:rPr>
-        <w:tab/>
-      </w:r>
-      <w:r>
-        <w:rPr>
-          <w:color w:val="4A442A" w:themeColor="background2" w:themeShade="40"/>
-          <w:sz w:val="28"/>
-          <w:szCs w:val="28"/>
-        </w:rPr>
-        <w:t xml:space="preserve">                                                                                                                              </w:t>
+        <w:t xml:space="preserve">                                   </w:t>
+      </w:r>
+      <w:r>
+        <w:rPr>
+          <w:b/>
+          <w:color w:val="4A442A" w:themeColor="background2" w:themeShade="40"/>
+          <w:sz w:val="28"/>
+          <w:szCs w:val="28"/>
+        </w:rPr>
+        <w:t xml:space="preserve">                       </w:t>
+      </w:r>
+    </w:p>
+    <w:p>
+      <w:pPr>
+        <w:spacing w:after="0" w:line="240" w:lineRule="auto"/>
+        <w:contextualSpacing/>
+        <w:rPr>
+          <w:b/>
+          <w:color w:val="4A442A" w:themeColor="background2" w:themeShade="40"/>
+          <w:sz w:val="28"/>
+          <w:szCs w:val="28"/>
+        </w:rPr>
+      </w:pPr>
+      <w:r>
+        <w:rPr>
+          <w:b/>
+          <w:color w:val="4A442A" w:themeColor="background2" w:themeShade="40"/>
+          <w:sz w:val="28"/>
+          <w:szCs w:val="28"/>
+        </w:rPr>
+        <w:t xml:space="preserve">       </w:t>
+      </w:r>
+      <w:r>
+        <w:rPr>
+          <w:b/>
+          <w:color w:val="4A442A" w:themeColor="background2" w:themeShade="40"/>
+          <w:sz w:val="28"/>
+          <w:szCs w:val="28"/>
+        </w:rPr>
+        <w:t xml:space="preserve">                    </w:t>
+      </w:r>
+      <w:r>
+        <w:rPr>
+          <w:color w:val="4A442A" w:themeColor="background2" w:themeShade="40"/>
+          <w:sz w:val="28"/>
+          <w:szCs w:val="28"/>
+        </w:rPr>
+        <w:t xml:space="preserve">                                                                                                 </w:t>
+      </w:r>
+      <w:r>
+        <w:rPr>
+          <w:color w:val="4A442A" w:themeColor="background2" w:themeShade="40"/>
+          <w:sz w:val="28"/>
+          <w:szCs w:val="28"/>
+        </w:rPr>
+        <w:t xml:space="preserve">  </w:t>
+      </w:r>
+      <w:r>
+        <w:rPr>
+          <w:color w:val="4A442A" w:themeColor="background2" w:themeShade="40"/>
+          <w:sz w:val="28"/>
+          <w:szCs w:val="28"/>
+        </w:rPr>
+        <w:t xml:space="preserve">      </w:t>
       </w:r>
       <w:r>
         <w:rPr>
@@ -572,14 +583,6 @@
           <w:szCs w:val="28"/>
         </w:rPr>
         <w:t xml:space="preserve"> </w:t>
-      </w:r>
-      <w:r>
-        <w:rPr>
-          <w:color w:val="4A442A" w:themeColor="background2" w:themeShade="40"/>
-          <w:sz w:val="28"/>
-          <w:szCs w:val="28"/>
-        </w:rPr>
-        <w:t xml:space="preserve">  </w:t>
       </w:r>
       <w:r>
         <w:rPr>
@@ -591,8 +594,8 @@
         </w:rPr>
         <w:drawing>
           <wp:inline distT="0" distB="0" distL="0" distR="0">
-            <wp:extent cx="224287" cy="224287"/>
-            <wp:effectExtent l="19050" t="0" r="4313" b="0"/>
+            <wp:extent cx="591589" cy="422564"/>
+            <wp:effectExtent l="19050" t="0" r="0" b="0"/>
             <wp:docPr id="29" name="Picture 33" descr="C:\Users\Tejas Kantharia\Desktop\Resume&amp;Breakdownsheet\bluenukelogo.jpeg"/>
             <wp:cNvGraphicFramePr>
               <a:graphicFrameLocks xmlns:a="http://schemas.openxmlformats.org/drawingml/2006/main" noChangeAspect="1"/>
@@ -615,7 +618,7 @@
                   <pic:spPr bwMode="auto">
                     <a:xfrm>
                       <a:off x="0" y="0"/>
-                      <a:ext cx="224287" cy="224287"/>
+                      <a:ext cx="594845" cy="424890"/>
                     </a:xfrm>
                     <a:prstGeom prst="rect">
                       <a:avLst/>
@@ -647,7 +650,7 @@
         </w:rPr>
         <w:drawing>
           <wp:inline distT="0" distB="0" distL="0" distR="0">
-            <wp:extent cx="2749973" cy="1546860"/>
+            <wp:extent cx="2749973" cy="1546859"/>
             <wp:effectExtent l="19050" t="0" r="0" b="0"/>
             <wp:docPr id="10" name="Picture 10"/>
             <wp:cNvGraphicFramePr>
@@ -669,7 +672,7 @@
                   <pic:spPr>
                     <a:xfrm>
                       <a:off x="0" y="0"/>
-                      <a:ext cx="2749973" cy="1546860"/>
+                      <a:ext cx="2749973" cy="1546859"/>
                     </a:xfrm>
                     <a:prstGeom prst="rect">
                       <a:avLst/>
@@ -700,7 +703,7 @@
         </w:rPr>
         <w:drawing>
           <wp:inline distT="0" distB="0" distL="0" distR="0">
-            <wp:extent cx="2736426" cy="1539240"/>
+            <wp:extent cx="2736426" cy="1539239"/>
             <wp:effectExtent l="19050" t="0" r="6774" b="0"/>
             <wp:docPr id="11" name="Picture 11"/>
             <wp:cNvGraphicFramePr>
@@ -722,7 +725,7 @@
                   <pic:spPr>
                     <a:xfrm>
                       <a:off x="0" y="0"/>
-                      <a:ext cx="2736426" cy="1539240"/>
+                      <a:ext cx="2736426" cy="1539239"/>
                     </a:xfrm>
                     <a:prstGeom prst="rect">
                       <a:avLst/>
@@ -750,6 +753,7 @@
         <w:spacing w:after="0" w:line="240" w:lineRule="auto"/>
         <w:contextualSpacing/>
         <w:rPr>
+          <w:rFonts w:ascii="Microsoft Tai Le" w:hAnsi="Microsoft Tai Le" w:cs="Microsoft Tai Le"/>
           <w:color w:val="4A442A" w:themeColor="background2" w:themeShade="40"/>
           <w:sz w:val="20"/>
           <w:szCs w:val="20"/>
@@ -763,7 +767,7 @@
       </w:r>
       <w:r>
         <w:rPr>
-          <w:rFonts w:ascii="Calibri Light" w:hAnsi="Calibri Light"/>
+          <w:rFonts w:ascii="Microsoft Tai Le" w:hAnsi="Microsoft Tai Le" w:cs="Microsoft Tai Le"/>
           <w:color w:val="4A442A" w:themeColor="background2" w:themeShade="40"/>
           <w:sz w:val="20"/>
           <w:szCs w:val="20"/>
@@ -772,7 +776,7 @@
       </w:r>
       <w:r>
         <w:rPr>
-          <w:rFonts w:ascii="Calibri Light" w:hAnsi="Calibri Light"/>
+          <w:rFonts w:ascii="Microsoft Tai Le" w:hAnsi="Microsoft Tai Le" w:cs="Microsoft Tai Le"/>
           <w:color w:val="4A442A" w:themeColor="background2" w:themeShade="40"/>
           <w:sz w:val="20"/>
           <w:szCs w:val="20"/>
@@ -781,7 +785,7 @@
       </w:r>
       <w:r>
         <w:rPr>
-          <w:rFonts w:ascii="Calibri Light" w:hAnsi="Calibri Light"/>
+          <w:rFonts w:ascii="Microsoft Tai Le" w:hAnsi="Microsoft Tai Le" w:cs="Microsoft Tai Le"/>
           <w:color w:val="4A442A" w:themeColor="background2" w:themeShade="40"/>
           <w:sz w:val="20"/>
           <w:szCs w:val="20"/>
@@ -790,7 +794,7 @@
       </w:r>
       <w:r>
         <w:rPr>
-          <w:rFonts w:ascii="Calibri Light" w:hAnsi="Calibri Light"/>
+          <w:rFonts w:ascii="Microsoft Tai Le" w:hAnsi="Microsoft Tai Le" w:cs="Microsoft Tai Le"/>
           <w:color w:val="4A442A" w:themeColor="background2" w:themeShade="40"/>
           <w:sz w:val="20"/>
           <w:szCs w:val="20"/>
@@ -799,7 +803,7 @@
       </w:r>
       <w:r>
         <w:rPr>
-          <w:rFonts w:ascii="Calibri Light" w:hAnsi="Calibri Light"/>
+          <w:rFonts w:ascii="Microsoft Tai Le" w:hAnsi="Microsoft Tai Le" w:cs="Microsoft Tai Le"/>
           <w:color w:val="4A442A" w:themeColor="background2" w:themeShade="40"/>
           <w:sz w:val="20"/>
           <w:szCs w:val="20"/>
@@ -808,7 +812,7 @@
       </w:r>
       <w:r>
         <w:rPr>
-          <w:rFonts w:ascii="Calibri Light" w:hAnsi="Calibri Light"/>
+          <w:rFonts w:ascii="Microsoft Tai Le" w:hAnsi="Microsoft Tai Le" w:cs="Microsoft Tai Le"/>
           <w:color w:val="4A442A" w:themeColor="background2" w:themeShade="40"/>
           <w:sz w:val="20"/>
           <w:szCs w:val="20"/>
@@ -817,7 +821,7 @@
       </w:r>
       <w:r>
         <w:rPr>
-          <w:rFonts w:ascii="Calibri Light" w:hAnsi="Calibri Light"/>
+          <w:rFonts w:ascii="Microsoft Tai Le" w:hAnsi="Microsoft Tai Le" w:cs="Microsoft Tai Le"/>
           <w:color w:val="4A442A" w:themeColor="background2" w:themeShade="40"/>
           <w:sz w:val="20"/>
           <w:szCs w:val="20"/>
@@ -826,7 +830,7 @@
       </w:r>
       <w:r>
         <w:rPr>
-          <w:rFonts w:ascii="Calibri Light" w:hAnsi="Calibri Light"/>
+          <w:rFonts w:ascii="Microsoft Tai Le" w:hAnsi="Microsoft Tai Le" w:cs="Microsoft Tai Le"/>
           <w:color w:val="4A442A" w:themeColor="background2" w:themeShade="40"/>
           <w:sz w:val="20"/>
           <w:szCs w:val="20"/>
@@ -835,7 +839,7 @@
       </w:r>
       <w:r>
         <w:rPr>
-          <w:rFonts w:ascii="Calibri Light" w:hAnsi="Calibri Light"/>
+          <w:rFonts w:ascii="Microsoft Tai Le" w:hAnsi="Microsoft Tai Le" w:cs="Microsoft Tai Le"/>
           <w:color w:val="4A442A" w:themeColor="background2" w:themeShade="40"/>
           <w:sz w:val="20"/>
           <w:szCs w:val="20"/>
@@ -844,7 +848,7 @@
       </w:r>
       <w:r>
         <w:rPr>
-          <w:rFonts w:ascii="Calibri Light" w:hAnsi="Calibri Light"/>
+          <w:rFonts w:ascii="Microsoft Tai Le" w:hAnsi="Microsoft Tai Le" w:cs="Microsoft Tai Le"/>
           <w:color w:val="4A442A" w:themeColor="background2" w:themeShade="40"/>
           <w:sz w:val="20"/>
           <w:szCs w:val="20"/>
@@ -853,7 +857,7 @@
       </w:r>
       <w:r>
         <w:rPr>
-          <w:rFonts w:ascii="Calibri Light" w:hAnsi="Calibri Light"/>
+          <w:rFonts w:ascii="Microsoft Tai Le" w:hAnsi="Microsoft Tai Le" w:cs="Microsoft Tai Le"/>
           <w:color w:val="4A442A" w:themeColor="background2" w:themeShade="40"/>
           <w:sz w:val="20"/>
           <w:szCs w:val="20"/>
@@ -862,7 +866,7 @@
       </w:r>
       <w:r>
         <w:rPr>
-          <w:rFonts w:ascii="Calibri Light" w:hAnsi="Calibri Light"/>
+          <w:rFonts w:ascii="Microsoft Tai Le" w:hAnsi="Microsoft Tai Le" w:cs="Microsoft Tai Le"/>
           <w:color w:val="4A442A" w:themeColor="background2" w:themeShade="40"/>
           <w:sz w:val="20"/>
           <w:szCs w:val="20"/>
@@ -875,6 +879,7 @@
         <w:spacing w:after="0" w:line="240" w:lineRule="auto"/>
         <w:contextualSpacing/>
         <w:rPr>
+          <w:rFonts w:ascii="Microsoft Tai Le" w:hAnsi="Microsoft Tai Le" w:cs="Microsoft Tai Le"/>
           <w:color w:val="4A442A" w:themeColor="background2" w:themeShade="40"/>
           <w:sz w:val="28"/>
           <w:szCs w:val="28"/>
@@ -940,17 +945,28 @@
           <w:color w:val="4A442A" w:themeColor="background2" w:themeShade="40"/>
           <w:vertAlign w:val="subscript"/>
         </w:rPr>
-        <w:t xml:space="preserve">                                                                                                                                                                                                                                                                                       </w:t>
-      </w:r>
-      <w:r>
-        <w:rPr>
-          <w:noProof/>
-          <w:color w:val="4A442A" w:themeColor="background2" w:themeShade="40"/>
-          <w:sz w:val="28"/>
-          <w:szCs w:val="28"/>
-          <w:lang w:val="en-US"/>
-        </w:rPr>
         <w:t xml:space="preserve">   </w:t>
+      </w:r>
+      <w:r>
+        <w:rPr>
+          <w:color w:val="4A442A" w:themeColor="background2" w:themeShade="40"/>
+          <w:vertAlign w:val="subscript"/>
+        </w:rPr>
+        <w:t xml:space="preserve">                                                                                                                                                                                                                            </w:t>
+      </w:r>
+      <w:r>
+        <w:rPr>
+          <w:color w:val="4A442A" w:themeColor="background2" w:themeShade="40"/>
+          <w:vertAlign w:val="subscript"/>
+        </w:rPr>
+        <w:t xml:space="preserve">                               </w:t>
+      </w:r>
+      <w:r>
+        <w:rPr>
+          <w:color w:val="4A442A" w:themeColor="background2" w:themeShade="40"/>
+          <w:vertAlign w:val="subscript"/>
+        </w:rPr>
+        <w:t xml:space="preserve">             </w:t>
       </w:r>
       <w:r>
         <w:rPr>
@@ -962,8 +978,8 @@
         </w:rPr>
         <w:drawing>
           <wp:inline distT="0" distB="0" distL="0" distR="0">
-            <wp:extent cx="224287" cy="224287"/>
-            <wp:effectExtent l="19050" t="0" r="4313" b="0"/>
+            <wp:extent cx="611909" cy="437078"/>
+            <wp:effectExtent l="19050" t="0" r="0" b="0"/>
             <wp:docPr id="30" name="Picture 34" descr="C:\Users\Tejas Kantharia\Desktop\Resume&amp;Breakdownsheet\bluenukelogo.jpeg"/>
             <wp:cNvGraphicFramePr>
               <a:graphicFrameLocks xmlns:a="http://schemas.openxmlformats.org/drawingml/2006/main" noChangeAspect="1"/>
@@ -978,7 +994,7 @@
                     </pic:cNvPicPr>
                   </pic:nvPicPr>
                   <pic:blipFill>
-                    <a:blip r:embed="rId11" cstate="print"/>
+                    <a:blip r:embed="rId14" cstate="print"/>
                     <a:stretch>
                       <a:fillRect/>
                     </a:stretch>
@@ -986,7 +1002,7 @@
                   <pic:spPr bwMode="auto">
                     <a:xfrm>
                       <a:off x="0" y="0"/>
-                      <a:ext cx="224287" cy="224287"/>
+                      <a:ext cx="607372" cy="433838"/>
                     </a:xfrm>
                     <a:prstGeom prst="rect">
                       <a:avLst/>
@@ -1021,59 +1037,6 @@
             <wp:extent cx="2743200" cy="1543050"/>
             <wp:effectExtent l="19050" t="0" r="0" b="0"/>
             <wp:docPr id="12" name="Picture 12"/>
-            <wp:cNvGraphicFramePr>
-              <a:graphicFrameLocks xmlns:a="http://schemas.openxmlformats.org/drawingml/2006/main" noChangeAspect="1"/>
-            </wp:cNvGraphicFramePr>
-            <a:graphic xmlns:a="http://schemas.openxmlformats.org/drawingml/2006/main">
-              <a:graphicData uri="http://schemas.openxmlformats.org/drawingml/2006/picture">
-                <pic:pic xmlns:pic="http://schemas.openxmlformats.org/drawingml/2006/picture">
-                  <pic:nvPicPr>
-                    <pic:cNvPr id="0" name=""/>
-                    <pic:cNvPicPr/>
-                  </pic:nvPicPr>
-                  <pic:blipFill>
-                    <a:blip r:embed="rId14" cstate="print"/>
-                    <a:stretch>
-                      <a:fillRect/>
-                    </a:stretch>
-                  </pic:blipFill>
-                  <pic:spPr>
-                    <a:xfrm>
-                      <a:off x="0" y="0"/>
-                      <a:ext cx="2743200" cy="1543050"/>
-                    </a:xfrm>
-                    <a:prstGeom prst="rect">
-                      <a:avLst/>
-                    </a:prstGeom>
-                  </pic:spPr>
-                </pic:pic>
-              </a:graphicData>
-            </a:graphic>
-          </wp:inline>
-        </w:drawing>
-      </w:r>
-      <w:r>
-        <w:rPr>
-          <w:vertAlign w:val="subscript"/>
-        </w:rPr>
-        <w:tab/>
-      </w:r>
-      <w:r>
-        <w:rPr>
-          <w:vertAlign w:val="subscript"/>
-        </w:rPr>
-        <w:t xml:space="preserve">   </w:t>
-      </w:r>
-      <w:r>
-        <w:rPr>
-          <w:noProof/>
-          <w:lang w:val="en-US"/>
-        </w:rPr>
-        <w:drawing>
-          <wp:inline distT="0" distB="0" distL="0" distR="0">
-            <wp:extent cx="2756713" cy="1550651"/>
-            <wp:effectExtent l="19050" t="0" r="5537" b="0"/>
-            <wp:docPr id="13" name="Picture 13"/>
             <wp:cNvGraphicFramePr>
               <a:graphicFrameLocks xmlns:a="http://schemas.openxmlformats.org/drawingml/2006/main" noChangeAspect="1"/>
             </wp:cNvGraphicFramePr>
@@ -1093,7 +1056,7 @@
                   <pic:spPr>
                     <a:xfrm>
                       <a:off x="0" y="0"/>
-                      <a:ext cx="2756713" cy="1550651"/>
+                      <a:ext cx="2743200" cy="1543050"/>
                     </a:xfrm>
                     <a:prstGeom prst="rect">
                       <a:avLst/>
@@ -1105,364 +1068,28 @@
           </wp:inline>
         </w:drawing>
       </w:r>
-    </w:p>
-    <w:p>
-      <w:pPr>
-        <w:spacing w:after="0" w:line="240" w:lineRule="auto"/>
-        <w:contextualSpacing/>
-        <w:rPr>
-          <w:b/>
-          <w:color w:val="00B0F0"/>
-        </w:rPr>
-      </w:pPr>
-    </w:p>
-    <w:p>
-      <w:pPr>
-        <w:spacing w:after="0" w:line="240" w:lineRule="auto"/>
-        <w:contextualSpacing/>
-        <w:rPr>
-          <w:rFonts w:ascii="Calibri Light" w:hAnsi="Calibri Light"/>
-          <w:color w:val="4A442A" w:themeColor="background2" w:themeShade="40"/>
-          <w:sz w:val="20"/>
-          <w:szCs w:val="20"/>
-        </w:rPr>
-      </w:pPr>
-      <w:r>
-        <w:rPr>
-          <w:b/>
-        </w:rPr>
-        <w:t>Tasks-</w:t>
-      </w:r>
-      <w:r>
-        <w:rPr>
-          <w:sz w:val="20"/>
-          <w:szCs w:val="20"/>
-        </w:rPr>
-        <w:t xml:space="preserve"> </w:t>
-      </w:r>
-      <w:r>
-        <w:rPr>
-          <w:rFonts w:ascii="Calibri Light" w:hAnsi="Calibri Light"/>
-          <w:color w:val="4A442A" w:themeColor="background2" w:themeShade="40"/>
-          <w:sz w:val="20"/>
-          <w:szCs w:val="20"/>
-        </w:rPr>
-        <w:t>C</w:t>
-      </w:r>
-      <w:r>
-        <w:rPr>
-          <w:rFonts w:ascii="Calibri Light" w:hAnsi="Calibri Light"/>
-          <w:color w:val="4A442A" w:themeColor="background2" w:themeShade="40"/>
-          <w:sz w:val="20"/>
-          <w:szCs w:val="20"/>
-        </w:rPr>
-        <w:t>amera</w:t>
-      </w:r>
-      <w:r>
-        <w:rPr>
-          <w:rFonts w:ascii="Calibri Light" w:hAnsi="Calibri Light"/>
-          <w:color w:val="4A442A" w:themeColor="background2" w:themeShade="40"/>
-          <w:sz w:val="20"/>
-          <w:szCs w:val="20"/>
-        </w:rPr>
-        <w:t xml:space="preserve"> </w:t>
-      </w:r>
-      <w:r>
-        <w:rPr>
-          <w:rFonts w:ascii="Calibri Light" w:hAnsi="Calibri Light"/>
-          <w:color w:val="4A442A" w:themeColor="background2" w:themeShade="40"/>
-          <w:sz w:val="20"/>
-          <w:szCs w:val="20"/>
-        </w:rPr>
-        <w:t>p</w:t>
-      </w:r>
-      <w:r>
-        <w:rPr>
-          <w:rFonts w:ascii="Calibri Light" w:hAnsi="Calibri Light"/>
-          <w:color w:val="4A442A" w:themeColor="background2" w:themeShade="40"/>
-          <w:sz w:val="20"/>
-          <w:szCs w:val="20"/>
-        </w:rPr>
-        <w:t xml:space="preserve">aint-out, </w:t>
-      </w:r>
-      <w:r>
-        <w:rPr>
-          <w:rFonts w:ascii="Calibri Light" w:hAnsi="Calibri Light"/>
-          <w:color w:val="4A442A" w:themeColor="background2" w:themeShade="40"/>
-          <w:sz w:val="20"/>
-          <w:szCs w:val="20"/>
-        </w:rPr>
-        <w:t>a</w:t>
-      </w:r>
-      <w:r>
-        <w:rPr>
-          <w:rFonts w:ascii="Calibri Light" w:hAnsi="Calibri Light"/>
-          <w:color w:val="4A442A" w:themeColor="background2" w:themeShade="40"/>
-          <w:sz w:val="20"/>
-          <w:szCs w:val="20"/>
-        </w:rPr>
-        <w:t xml:space="preserve">dd </w:t>
-      </w:r>
-      <w:r>
-        <w:rPr>
-          <w:rFonts w:ascii="Calibri Light" w:hAnsi="Calibri Light"/>
-          <w:color w:val="4A442A" w:themeColor="background2" w:themeShade="40"/>
-          <w:sz w:val="20"/>
-          <w:szCs w:val="20"/>
-        </w:rPr>
-        <w:t>b</w:t>
-      </w:r>
-      <w:r>
-        <w:rPr>
-          <w:rFonts w:ascii="Calibri Light" w:hAnsi="Calibri Light"/>
-          <w:color w:val="4A442A" w:themeColor="background2" w:themeShade="40"/>
-          <w:sz w:val="20"/>
-          <w:szCs w:val="20"/>
-        </w:rPr>
-        <w:t>ruise</w:t>
-      </w:r>
-      <w:r>
-        <w:rPr>
-          <w:rFonts w:ascii="Calibri Light" w:hAnsi="Calibri Light"/>
-          <w:color w:val="4A442A" w:themeColor="background2" w:themeShade="40"/>
-          <w:sz w:val="20"/>
-          <w:szCs w:val="20"/>
-        </w:rPr>
-        <w:t xml:space="preserve">, </w:t>
-      </w:r>
-      <w:r>
-        <w:rPr>
-          <w:rFonts w:ascii="Calibri Light" w:hAnsi="Calibri Light"/>
-          <w:color w:val="4A442A" w:themeColor="background2" w:themeShade="40"/>
-          <w:sz w:val="20"/>
-          <w:szCs w:val="20"/>
-        </w:rPr>
-        <w:t>r</w:t>
-      </w:r>
-      <w:r>
-        <w:rPr>
-          <w:rFonts w:ascii="Calibri Light" w:hAnsi="Calibri Light"/>
-          <w:color w:val="4A442A" w:themeColor="background2" w:themeShade="40"/>
-          <w:sz w:val="20"/>
-          <w:szCs w:val="20"/>
-        </w:rPr>
-        <w:t xml:space="preserve">otoscoping, </w:t>
-      </w:r>
-      <w:r>
-        <w:rPr>
-          <w:rFonts w:ascii="Calibri Light" w:hAnsi="Calibri Light"/>
-          <w:color w:val="4A442A" w:themeColor="background2" w:themeShade="40"/>
-          <w:sz w:val="20"/>
-          <w:szCs w:val="20"/>
-        </w:rPr>
-        <w:t>c</w:t>
-      </w:r>
-      <w:r>
-        <w:rPr>
-          <w:rFonts w:ascii="Calibri Light" w:hAnsi="Calibri Light"/>
-          <w:color w:val="4A442A" w:themeColor="background2" w:themeShade="40"/>
-          <w:sz w:val="20"/>
-          <w:szCs w:val="20"/>
-        </w:rPr>
-        <w:t>olor</w:t>
-      </w:r>
-      <w:r>
-        <w:rPr>
-          <w:rFonts w:ascii="Calibri Light" w:hAnsi="Calibri Light"/>
-          <w:color w:val="4A442A" w:themeColor="background2" w:themeShade="40"/>
-          <w:sz w:val="20"/>
-          <w:szCs w:val="20"/>
-        </w:rPr>
-        <w:t xml:space="preserve"> </w:t>
-      </w:r>
-      <w:r>
-        <w:rPr>
-          <w:rFonts w:ascii="Calibri Light" w:hAnsi="Calibri Light"/>
-          <w:color w:val="4A442A" w:themeColor="background2" w:themeShade="40"/>
-          <w:sz w:val="20"/>
-          <w:szCs w:val="20"/>
-        </w:rPr>
-        <w:t>c</w:t>
-      </w:r>
-      <w:r>
-        <w:rPr>
-          <w:rFonts w:ascii="Calibri Light" w:hAnsi="Calibri Light"/>
-          <w:color w:val="4A442A" w:themeColor="background2" w:themeShade="40"/>
-          <w:sz w:val="20"/>
-          <w:szCs w:val="20"/>
-        </w:rPr>
-        <w:t>orrection</w:t>
-      </w:r>
-    </w:p>
-    <w:p>
-      <w:pPr>
-        <w:spacing w:after="0" w:line="240" w:lineRule="auto"/>
-        <w:contextualSpacing/>
-        <w:rPr>
-          <w:b/>
-          <w:color w:val="4A442A" w:themeColor="background2" w:themeShade="40"/>
-          <w:sz w:val="28"/>
-          <w:szCs w:val="28"/>
-        </w:rPr>
-      </w:pPr>
-    </w:p>
-    <w:p>
-      <w:pPr>
-        <w:spacing w:after="0" w:line="240" w:lineRule="auto"/>
-        <w:contextualSpacing/>
-        <w:rPr>
-          <w:b/>
-          <w:color w:val="4A442A" w:themeColor="background2" w:themeShade="40"/>
-          <w:sz w:val="28"/>
-          <w:szCs w:val="28"/>
-        </w:rPr>
-      </w:pPr>
-      <w:r>
-        <w:rPr>
-          <w:b/>
-          <w:color w:val="4A442A" w:themeColor="background2" w:themeShade="40"/>
-          <w:sz w:val="28"/>
-          <w:szCs w:val="28"/>
-        </w:rPr>
-        <w:t>Shots 4</w:t>
-      </w:r>
-      <w:r>
-        <w:rPr>
-          <w:b/>
-          <w:color w:val="4A442A" w:themeColor="background2" w:themeShade="40"/>
-          <w:sz w:val="28"/>
-          <w:szCs w:val="28"/>
-        </w:rPr>
-        <w:t xml:space="preserve"> - Muzzle Fire     </w:t>
-      </w:r>
-    </w:p>
-    <w:p>
-      <w:pPr>
-        <w:spacing w:after="0" w:line="240" w:lineRule="auto"/>
-        <w:contextualSpacing/>
-        <w:rPr>
-          <w:b/>
-          <w:color w:val="262626" w:themeColor="text1" w:themeTint="D9"/>
+      <w:r>
+        <w:rPr>
           <w:vertAlign w:val="subscript"/>
         </w:rPr>
-      </w:pPr>
-      <w:r>
-        <w:rPr>
-          <w:b/>
-          <w:color w:val="262626" w:themeColor="text1" w:themeTint="D9"/>
-          <w:sz w:val="28"/>
-          <w:szCs w:val="28"/>
-        </w:rPr>
-        <w:t xml:space="preserve">                                                                                     </w:t>
-      </w:r>
-      <w:r>
-        <w:rPr>
-          <w:b/>
-          <w:color w:val="262626" w:themeColor="text1" w:themeTint="D9"/>
-          <w:sz w:val="28"/>
-          <w:szCs w:val="28"/>
-        </w:rPr>
-        <w:t xml:space="preserve">                           </w:t>
-      </w:r>
-      <w:r>
-        <w:rPr>
-          <w:b/>
-          <w:color w:val="262626" w:themeColor="text1" w:themeTint="D9"/>
-          <w:sz w:val="28"/>
-          <w:szCs w:val="28"/>
-        </w:rPr>
-        <w:t xml:space="preserve">      </w:t>
-      </w:r>
-      <w:r>
-        <w:rPr>
-          <w:b/>
-          <w:color w:val="262626" w:themeColor="text1" w:themeTint="D9"/>
-          <w:sz w:val="28"/>
-          <w:szCs w:val="28"/>
-        </w:rPr>
         <w:tab/>
       </w:r>
       <w:r>
         <w:rPr>
-          <w:b/>
-          <w:noProof/>
-          <w:color w:val="262626" w:themeColor="text1" w:themeTint="D9"/>
-          <w:sz w:val="28"/>
-          <w:szCs w:val="28"/>
-          <w:lang w:val="en-US"/>
-        </w:rPr>
-        <w:t xml:space="preserve">              </w:t>
-      </w:r>
-      <w:r>
-        <w:rPr>
-          <w:b/>
-          <w:noProof/>
-          <w:color w:val="262626" w:themeColor="text1" w:themeTint="D9"/>
-          <w:sz w:val="28"/>
-          <w:szCs w:val="28"/>
+          <w:vertAlign w:val="subscript"/>
+        </w:rPr>
+        <w:t xml:space="preserve">   </w:t>
+      </w:r>
+      <w:r>
+        <w:rPr>
+          <w:noProof/>
           <w:lang w:val="en-US"/>
         </w:rPr>
         <w:drawing>
           <wp:inline distT="0" distB="0" distL="0" distR="0">
-            <wp:extent cx="224287" cy="224287"/>
-            <wp:effectExtent l="19050" t="0" r="4313" b="0"/>
-            <wp:docPr id="36" name="Picture 36" descr="C:\Users\Tejas Kantharia\Desktop\Resume&amp;Breakdownsheet\bluenukelogo.jpeg"/>
-            <wp:cNvGraphicFramePr>
-              <a:graphicFrameLocks xmlns:a="http://schemas.openxmlformats.org/drawingml/2006/main" noChangeAspect="1"/>
-            </wp:cNvGraphicFramePr>
-            <a:graphic xmlns:a="http://schemas.openxmlformats.org/drawingml/2006/main">
-              <a:graphicData uri="http://schemas.openxmlformats.org/drawingml/2006/picture">
-                <pic:pic xmlns:pic="http://schemas.openxmlformats.org/drawingml/2006/picture">
-                  <pic:nvPicPr>
-                    <pic:cNvPr id="0" name="Picture 3" descr="C:\Users\Tejas Kantharia\Desktop\Resume&amp;Breakdownsheet\bluenukelogo.jpeg"/>
-                    <pic:cNvPicPr>
-                      <a:picLocks noChangeAspect="1" noChangeArrowheads="1"/>
-                    </pic:cNvPicPr>
-                  </pic:nvPicPr>
-                  <pic:blipFill>
-                    <a:blip r:embed="rId11" cstate="print"/>
-                    <a:stretch>
-                      <a:fillRect/>
-                    </a:stretch>
-                  </pic:blipFill>
-                  <pic:spPr bwMode="auto">
-                    <a:xfrm>
-                      <a:off x="0" y="0"/>
-                      <a:ext cx="224287" cy="224287"/>
-                    </a:xfrm>
-                    <a:prstGeom prst="rect">
-                      <a:avLst/>
-                    </a:prstGeom>
-                    <a:noFill/>
-                    <a:ln>
-                      <a:noFill/>
-                    </a:ln>
-                  </pic:spPr>
-                </pic:pic>
-              </a:graphicData>
-            </a:graphic>
-          </wp:inline>
-        </w:drawing>
-      </w:r>
-    </w:p>
-    <w:p>
-      <w:pPr>
-        <w:spacing w:after="0" w:line="240" w:lineRule="auto"/>
-        <w:contextualSpacing/>
-        <w:rPr>
-          <w:vertAlign w:val="subscript"/>
-        </w:rPr>
-      </w:pPr>
-      <w:r>
-        <w:rPr>
-          <w:noProof/>
-          <w:lang w:val="en-US"/>
-        </w:rPr>
-        <w:drawing>
-          <wp:inline distT="0" distB="0" distL="0" distR="0">
-            <wp:extent cx="2743200" cy="1543050"/>
-            <wp:effectExtent l="19050" t="0" r="0" b="0"/>
-            <wp:docPr id="16" name="Picture 16"/>
+            <wp:extent cx="2756712" cy="1550651"/>
+            <wp:effectExtent l="19050" t="0" r="5538" b="0"/>
+            <wp:docPr id="13" name="Picture 13"/>
             <wp:cNvGraphicFramePr>
               <a:graphicFrameLocks xmlns:a="http://schemas.openxmlformats.org/drawingml/2006/main" noChangeAspect="1"/>
             </wp:cNvGraphicFramePr>
@@ -1482,6 +1109,405 @@
                   <pic:spPr>
                     <a:xfrm>
                       <a:off x="0" y="0"/>
+                      <a:ext cx="2756712" cy="1550651"/>
+                    </a:xfrm>
+                    <a:prstGeom prst="rect">
+                      <a:avLst/>
+                    </a:prstGeom>
+                  </pic:spPr>
+                </pic:pic>
+              </a:graphicData>
+            </a:graphic>
+          </wp:inline>
+        </w:drawing>
+      </w:r>
+    </w:p>
+    <w:p>
+      <w:pPr>
+        <w:spacing w:after="0" w:line="240" w:lineRule="auto"/>
+        <w:contextualSpacing/>
+        <w:rPr>
+          <w:rFonts w:ascii="Microsoft Tai Le" w:hAnsi="Microsoft Tai Le" w:cs="Microsoft Tai Le"/>
+          <w:color w:val="4A442A" w:themeColor="background2" w:themeShade="40"/>
+          <w:sz w:val="20"/>
+          <w:szCs w:val="20"/>
+        </w:rPr>
+      </w:pPr>
+      <w:r>
+        <w:rPr>
+          <w:b/>
+        </w:rPr>
+        <w:t>Tasks-</w:t>
+      </w:r>
+      <w:r>
+        <w:rPr>
+          <w:sz w:val="20"/>
+          <w:szCs w:val="20"/>
+        </w:rPr>
+        <w:t xml:space="preserve"> </w:t>
+      </w:r>
+      <w:r>
+        <w:rPr>
+          <w:rFonts w:ascii="Microsoft Tai Le" w:hAnsi="Microsoft Tai Le" w:cs="Microsoft Tai Le"/>
+          <w:color w:val="4A442A" w:themeColor="background2" w:themeShade="40"/>
+          <w:sz w:val="20"/>
+          <w:szCs w:val="20"/>
+        </w:rPr>
+        <w:t>C</w:t>
+      </w:r>
+      <w:r>
+        <w:rPr>
+          <w:rFonts w:ascii="Microsoft Tai Le" w:hAnsi="Microsoft Tai Le" w:cs="Microsoft Tai Le"/>
+          <w:color w:val="4A442A" w:themeColor="background2" w:themeShade="40"/>
+          <w:sz w:val="20"/>
+          <w:szCs w:val="20"/>
+        </w:rPr>
+        <w:t>amera</w:t>
+      </w:r>
+      <w:r>
+        <w:rPr>
+          <w:rFonts w:ascii="Microsoft Tai Le" w:hAnsi="Microsoft Tai Le" w:cs="Microsoft Tai Le"/>
+          <w:color w:val="4A442A" w:themeColor="background2" w:themeShade="40"/>
+          <w:sz w:val="20"/>
+          <w:szCs w:val="20"/>
+        </w:rPr>
+        <w:t xml:space="preserve"> </w:t>
+      </w:r>
+      <w:r>
+        <w:rPr>
+          <w:rFonts w:ascii="Microsoft Tai Le" w:hAnsi="Microsoft Tai Le" w:cs="Microsoft Tai Le"/>
+          <w:color w:val="4A442A" w:themeColor="background2" w:themeShade="40"/>
+          <w:sz w:val="20"/>
+          <w:szCs w:val="20"/>
+        </w:rPr>
+        <w:t>p</w:t>
+      </w:r>
+      <w:r>
+        <w:rPr>
+          <w:rFonts w:ascii="Microsoft Tai Le" w:hAnsi="Microsoft Tai Le" w:cs="Microsoft Tai Le"/>
+          <w:color w:val="4A442A" w:themeColor="background2" w:themeShade="40"/>
+          <w:sz w:val="20"/>
+          <w:szCs w:val="20"/>
+        </w:rPr>
+        <w:t xml:space="preserve">aint-out, </w:t>
+      </w:r>
+      <w:r>
+        <w:rPr>
+          <w:rFonts w:ascii="Microsoft Tai Le" w:hAnsi="Microsoft Tai Le" w:cs="Microsoft Tai Le"/>
+          <w:color w:val="4A442A" w:themeColor="background2" w:themeShade="40"/>
+          <w:sz w:val="20"/>
+          <w:szCs w:val="20"/>
+        </w:rPr>
+        <w:t>a</w:t>
+      </w:r>
+      <w:r>
+        <w:rPr>
+          <w:rFonts w:ascii="Microsoft Tai Le" w:hAnsi="Microsoft Tai Le" w:cs="Microsoft Tai Le"/>
+          <w:color w:val="4A442A" w:themeColor="background2" w:themeShade="40"/>
+          <w:sz w:val="20"/>
+          <w:szCs w:val="20"/>
+        </w:rPr>
+        <w:t xml:space="preserve">dd </w:t>
+      </w:r>
+      <w:r>
+        <w:rPr>
+          <w:rFonts w:ascii="Microsoft Tai Le" w:hAnsi="Microsoft Tai Le" w:cs="Microsoft Tai Le"/>
+          <w:color w:val="4A442A" w:themeColor="background2" w:themeShade="40"/>
+          <w:sz w:val="20"/>
+          <w:szCs w:val="20"/>
+        </w:rPr>
+        <w:t>b</w:t>
+      </w:r>
+      <w:r>
+        <w:rPr>
+          <w:rFonts w:ascii="Microsoft Tai Le" w:hAnsi="Microsoft Tai Le" w:cs="Microsoft Tai Le"/>
+          <w:color w:val="4A442A" w:themeColor="background2" w:themeShade="40"/>
+          <w:sz w:val="20"/>
+          <w:szCs w:val="20"/>
+        </w:rPr>
+        <w:t>ruise</w:t>
+      </w:r>
+      <w:r>
+        <w:rPr>
+          <w:rFonts w:ascii="Microsoft Tai Le" w:hAnsi="Microsoft Tai Le" w:cs="Microsoft Tai Le"/>
+          <w:color w:val="4A442A" w:themeColor="background2" w:themeShade="40"/>
+          <w:sz w:val="20"/>
+          <w:szCs w:val="20"/>
+        </w:rPr>
+        <w:t xml:space="preserve">, </w:t>
+      </w:r>
+      <w:r>
+        <w:rPr>
+          <w:rFonts w:ascii="Microsoft Tai Le" w:hAnsi="Microsoft Tai Le" w:cs="Microsoft Tai Le"/>
+          <w:color w:val="4A442A" w:themeColor="background2" w:themeShade="40"/>
+          <w:sz w:val="20"/>
+          <w:szCs w:val="20"/>
+        </w:rPr>
+        <w:t>r</w:t>
+      </w:r>
+      <w:r>
+        <w:rPr>
+          <w:rFonts w:ascii="Microsoft Tai Le" w:hAnsi="Microsoft Tai Le" w:cs="Microsoft Tai Le"/>
+          <w:color w:val="4A442A" w:themeColor="background2" w:themeShade="40"/>
+          <w:sz w:val="20"/>
+          <w:szCs w:val="20"/>
+        </w:rPr>
+        <w:t xml:space="preserve">otoscoping, </w:t>
+      </w:r>
+      <w:r>
+        <w:rPr>
+          <w:rFonts w:ascii="Microsoft Tai Le" w:hAnsi="Microsoft Tai Le" w:cs="Microsoft Tai Le"/>
+          <w:color w:val="4A442A" w:themeColor="background2" w:themeShade="40"/>
+          <w:sz w:val="20"/>
+          <w:szCs w:val="20"/>
+        </w:rPr>
+        <w:t>c</w:t>
+      </w:r>
+      <w:r>
+        <w:rPr>
+          <w:rFonts w:ascii="Microsoft Tai Le" w:hAnsi="Microsoft Tai Le" w:cs="Microsoft Tai Le"/>
+          <w:color w:val="4A442A" w:themeColor="background2" w:themeShade="40"/>
+          <w:sz w:val="20"/>
+          <w:szCs w:val="20"/>
+        </w:rPr>
+        <w:t>olor</w:t>
+      </w:r>
+      <w:r>
+        <w:rPr>
+          <w:rFonts w:ascii="Microsoft Tai Le" w:hAnsi="Microsoft Tai Le" w:cs="Microsoft Tai Le"/>
+          <w:color w:val="4A442A" w:themeColor="background2" w:themeShade="40"/>
+          <w:sz w:val="20"/>
+          <w:szCs w:val="20"/>
+        </w:rPr>
+        <w:t xml:space="preserve"> </w:t>
+      </w:r>
+      <w:r>
+        <w:rPr>
+          <w:rFonts w:ascii="Microsoft Tai Le" w:hAnsi="Microsoft Tai Le" w:cs="Microsoft Tai Le"/>
+          <w:color w:val="4A442A" w:themeColor="background2" w:themeShade="40"/>
+          <w:sz w:val="20"/>
+          <w:szCs w:val="20"/>
+        </w:rPr>
+        <w:t>c</w:t>
+      </w:r>
+      <w:r>
+        <w:rPr>
+          <w:rFonts w:ascii="Microsoft Tai Le" w:hAnsi="Microsoft Tai Le" w:cs="Microsoft Tai Le"/>
+          <w:color w:val="4A442A" w:themeColor="background2" w:themeShade="40"/>
+          <w:sz w:val="20"/>
+          <w:szCs w:val="20"/>
+        </w:rPr>
+        <w:t>orrection</w:t>
+      </w:r>
+      <w:r>
+        <w:rPr>
+          <w:rFonts w:ascii="Microsoft Tai Le" w:hAnsi="Microsoft Tai Le" w:cs="Microsoft Tai Le"/>
+          <w:color w:val="4A442A" w:themeColor="background2" w:themeShade="40"/>
+          <w:sz w:val="20"/>
+          <w:szCs w:val="20"/>
+        </w:rPr>
+        <w:t>.</w:t>
+      </w:r>
+    </w:p>
+    <w:p>
+      <w:pPr>
+        <w:spacing w:after="0" w:line="240" w:lineRule="auto"/>
+        <w:contextualSpacing/>
+        <w:rPr>
+          <w:b/>
+          <w:color w:val="4A442A" w:themeColor="background2" w:themeShade="40"/>
+          <w:sz w:val="28"/>
+          <w:szCs w:val="28"/>
+        </w:rPr>
+      </w:pPr>
+    </w:p>
+    <w:p>
+      <w:pPr>
+        <w:spacing w:after="0" w:line="240" w:lineRule="auto"/>
+        <w:contextualSpacing/>
+        <w:rPr>
+          <w:b/>
+          <w:color w:val="4A442A" w:themeColor="background2" w:themeShade="40"/>
+          <w:sz w:val="28"/>
+          <w:szCs w:val="28"/>
+        </w:rPr>
+      </w:pPr>
+      <w:r>
+        <w:rPr>
+          <w:b/>
+          <w:color w:val="4A442A" w:themeColor="background2" w:themeShade="40"/>
+          <w:sz w:val="28"/>
+          <w:szCs w:val="28"/>
+        </w:rPr>
+        <w:t>Shots 4</w:t>
+      </w:r>
+      <w:r>
+        <w:rPr>
+          <w:b/>
+          <w:color w:val="4A442A" w:themeColor="background2" w:themeShade="40"/>
+          <w:sz w:val="28"/>
+          <w:szCs w:val="28"/>
+        </w:rPr>
+        <w:t xml:space="preserve"> - Muzzle Fire     </w:t>
+      </w:r>
+    </w:p>
+    <w:p>
+      <w:pPr>
+        <w:spacing w:after="0" w:line="240" w:lineRule="auto"/>
+        <w:contextualSpacing/>
+        <w:rPr>
+          <w:b/>
+          <w:color w:val="262626" w:themeColor="text1" w:themeTint="D9"/>
+          <w:vertAlign w:val="subscript"/>
+        </w:rPr>
+      </w:pPr>
+      <w:r>
+        <w:rPr>
+          <w:b/>
+          <w:color w:val="262626" w:themeColor="text1" w:themeTint="D9"/>
+          <w:sz w:val="28"/>
+          <w:szCs w:val="28"/>
+        </w:rPr>
+        <w:t xml:space="preserve">                                                                                     </w:t>
+      </w:r>
+      <w:r>
+        <w:rPr>
+          <w:b/>
+          <w:color w:val="262626" w:themeColor="text1" w:themeTint="D9"/>
+          <w:sz w:val="28"/>
+          <w:szCs w:val="28"/>
+        </w:rPr>
+        <w:t xml:space="preserve">                           </w:t>
+      </w:r>
+      <w:r>
+        <w:rPr>
+          <w:b/>
+          <w:color w:val="262626" w:themeColor="text1" w:themeTint="D9"/>
+          <w:sz w:val="28"/>
+          <w:szCs w:val="28"/>
+        </w:rPr>
+        <w:t xml:space="preserve">      </w:t>
+      </w:r>
+      <w:r>
+        <w:rPr>
+          <w:b/>
+          <w:color w:val="262626" w:themeColor="text1" w:themeTint="D9"/>
+          <w:sz w:val="28"/>
+          <w:szCs w:val="28"/>
+        </w:rPr>
+        <w:tab/>
+      </w:r>
+      <w:r>
+        <w:rPr>
+          <w:b/>
+          <w:noProof/>
+          <w:color w:val="262626" w:themeColor="text1" w:themeTint="D9"/>
+          <w:sz w:val="28"/>
+          <w:szCs w:val="28"/>
+          <w:lang w:val="en-US"/>
+        </w:rPr>
+        <w:t xml:space="preserve">    </w:t>
+      </w:r>
+      <w:r>
+        <w:rPr>
+          <w:b/>
+          <w:noProof/>
+          <w:color w:val="262626" w:themeColor="text1" w:themeTint="D9"/>
+          <w:sz w:val="28"/>
+          <w:szCs w:val="28"/>
+          <w:lang w:val="en-US"/>
+        </w:rPr>
+        <w:t xml:space="preserve"> </w:t>
+      </w:r>
+      <w:r>
+        <w:rPr>
+          <w:b/>
+          <w:noProof/>
+          <w:color w:val="262626" w:themeColor="text1" w:themeTint="D9"/>
+          <w:sz w:val="28"/>
+          <w:szCs w:val="28"/>
+          <w:lang w:val="en-US"/>
+        </w:rPr>
+        <w:drawing>
+          <wp:inline distT="0" distB="0" distL="0" distR="0">
+            <wp:extent cx="638463" cy="456044"/>
+            <wp:effectExtent l="19050" t="0" r="9237" b="0"/>
+            <wp:docPr id="36" name="Picture 36" descr="C:\Users\Tejas Kantharia\Desktop\Resume&amp;Breakdownsheet\bluenukelogo.jpeg"/>
+            <wp:cNvGraphicFramePr>
+              <a:graphicFrameLocks xmlns:a="http://schemas.openxmlformats.org/drawingml/2006/main" noChangeAspect="1"/>
+            </wp:cNvGraphicFramePr>
+            <a:graphic xmlns:a="http://schemas.openxmlformats.org/drawingml/2006/main">
+              <a:graphicData uri="http://schemas.openxmlformats.org/drawingml/2006/picture">
+                <pic:pic xmlns:pic="http://schemas.openxmlformats.org/drawingml/2006/picture">
+                  <pic:nvPicPr>
+                    <pic:cNvPr id="0" name="Picture 3" descr="C:\Users\Tejas Kantharia\Desktop\Resume&amp;Breakdownsheet\bluenukelogo.jpeg"/>
+                    <pic:cNvPicPr>
+                      <a:picLocks noChangeAspect="1" noChangeArrowheads="1"/>
+                    </pic:cNvPicPr>
+                  </pic:nvPicPr>
+                  <pic:blipFill>
+                    <a:blip r:embed="rId17" cstate="print"/>
+                    <a:stretch>
+                      <a:fillRect/>
+                    </a:stretch>
+                  </pic:blipFill>
+                  <pic:spPr bwMode="auto">
+                    <a:xfrm>
+                      <a:off x="0" y="0"/>
+                      <a:ext cx="643831" cy="459879"/>
+                    </a:xfrm>
+                    <a:prstGeom prst="rect">
+                      <a:avLst/>
+                    </a:prstGeom>
+                    <a:noFill/>
+                    <a:ln>
+                      <a:noFill/>
+                    </a:ln>
+                  </pic:spPr>
+                </pic:pic>
+              </a:graphicData>
+            </a:graphic>
+          </wp:inline>
+        </w:drawing>
+      </w:r>
+    </w:p>
+    <w:p>
+      <w:pPr>
+        <w:spacing w:after="0" w:line="240" w:lineRule="auto"/>
+        <w:contextualSpacing/>
+        <w:rPr>
+          <w:vertAlign w:val="subscript"/>
+        </w:rPr>
+      </w:pPr>
+      <w:r>
+        <w:rPr>
+          <w:noProof/>
+          <w:lang w:val="en-US"/>
+        </w:rPr>
+        <w:drawing>
+          <wp:inline distT="0" distB="0" distL="0" distR="0">
+            <wp:extent cx="2743200" cy="1543050"/>
+            <wp:effectExtent l="19050" t="0" r="0" b="0"/>
+            <wp:docPr id="16" name="Picture 16"/>
+            <wp:cNvGraphicFramePr>
+              <a:graphicFrameLocks xmlns:a="http://schemas.openxmlformats.org/drawingml/2006/main" noChangeAspect="1"/>
+            </wp:cNvGraphicFramePr>
+            <a:graphic xmlns:a="http://schemas.openxmlformats.org/drawingml/2006/main">
+              <a:graphicData uri="http://schemas.openxmlformats.org/drawingml/2006/picture">
+                <pic:pic xmlns:pic="http://schemas.openxmlformats.org/drawingml/2006/picture">
+                  <pic:nvPicPr>
+                    <pic:cNvPr id="0" name=""/>
+                    <pic:cNvPicPr/>
+                  </pic:nvPicPr>
+                  <pic:blipFill>
+                    <a:blip r:embed="rId18" cstate="print"/>
+                    <a:stretch>
+                      <a:fillRect/>
+                    </a:stretch>
+                  </pic:blipFill>
+                  <pic:spPr>
+                    <a:xfrm>
+                      <a:off x="0" y="0"/>
                       <a:ext cx="2743200" cy="1543050"/>
                     </a:xfrm>
                     <a:prstGeom prst="rect">
@@ -1507,8 +1533,8 @@
         </w:rPr>
         <w:drawing>
           <wp:inline distT="0" distB="0" distL="0" distR="0">
-            <wp:extent cx="2735580" cy="1538763"/>
-            <wp:effectExtent l="19050" t="0" r="7620" b="0"/>
+            <wp:extent cx="2735578" cy="1538762"/>
+            <wp:effectExtent l="19050" t="0" r="7622" b="0"/>
             <wp:docPr id="17" name="Picture 17"/>
             <wp:cNvGraphicFramePr>
               <a:graphicFrameLocks xmlns:a="http://schemas.openxmlformats.org/drawingml/2006/main" noChangeAspect="1"/>
@@ -1521,7 +1547,7 @@
                     <pic:cNvPicPr/>
                   </pic:nvPicPr>
                   <pic:blipFill>
-                    <a:blip r:embed="rId17" cstate="print"/>
+                    <a:blip r:embed="rId19" cstate="print"/>
                     <a:stretch>
                       <a:fillRect/>
                     </a:stretch>
@@ -1529,7 +1555,7 @@
                   <pic:spPr>
                     <a:xfrm>
                       <a:off x="0" y="0"/>
-                      <a:ext cx="2735580" cy="1538763"/>
+                      <a:ext cx="2735578" cy="1538762"/>
                     </a:xfrm>
                     <a:prstGeom prst="rect">
                       <a:avLst/>
@@ -1557,7 +1583,7 @@
         <w:spacing w:after="0" w:line="240" w:lineRule="auto"/>
         <w:contextualSpacing/>
         <w:rPr>
-          <w:rFonts w:ascii="Calibri Light" w:hAnsi="Calibri Light"/>
+          <w:rFonts w:ascii="Microsoft Tai Le" w:hAnsi="Microsoft Tai Le" w:cs="Microsoft Tai Le"/>
           <w:color w:val="4A442A" w:themeColor="background2" w:themeShade="40"/>
           <w:sz w:val="20"/>
           <w:szCs w:val="20"/>
@@ -1587,7 +1613,7 @@
       </w:r>
       <w:r>
         <w:rPr>
-          <w:rFonts w:ascii="Calibri Light" w:hAnsi="Calibri Light"/>
+          <w:rFonts w:ascii="Microsoft Tai Le" w:hAnsi="Microsoft Tai Le" w:cs="Microsoft Tai Le"/>
           <w:color w:val="4A442A" w:themeColor="background2" w:themeShade="40"/>
         </w:rPr>
         <w:t>Compositing muzzle fire elements with smoke, Interactive light and color correction.</w:t>
@@ -1598,29 +1624,7 @@
         <w:spacing w:after="0" w:line="240" w:lineRule="auto"/>
         <w:contextualSpacing/>
         <w:rPr>
-          <w:color w:val="4A442A" w:themeColor="background2" w:themeShade="40"/>
-          <w:sz w:val="28"/>
-          <w:szCs w:val="28"/>
-        </w:rPr>
-      </w:pPr>
-    </w:p>
-    <w:p>
-      <w:pPr>
-        <w:spacing w:after="0" w:line="240" w:lineRule="auto"/>
-        <w:contextualSpacing/>
-        <w:rPr>
-          <w:color w:val="00B0F0"/>
-          <w:sz w:val="28"/>
-          <w:szCs w:val="28"/>
-        </w:rPr>
-      </w:pPr>
-    </w:p>
-    <w:p>
-      <w:pPr>
-        <w:spacing w:after="0" w:line="240" w:lineRule="auto"/>
-        <w:contextualSpacing/>
-        <w:rPr>
-          <w:b/>
+          <w:rFonts w:ascii="Microsoft Tai Le" w:hAnsi="Microsoft Tai Le" w:cs="Microsoft Tai Le"/>
           <w:color w:val="4A442A" w:themeColor="background2" w:themeShade="40"/>
           <w:sz w:val="28"/>
           <w:szCs w:val="28"/>
@@ -1676,21 +1680,24 @@
           <w:szCs w:val="28"/>
           <w:lang w:val="en-US"/>
         </w:rPr>
-        <w:t xml:space="preserve">                                                             </w:t>
-      </w:r>
-    </w:p>
-    <w:p>
-      <w:pPr>
-        <w:spacing w:after="0" w:line="240" w:lineRule="auto"/>
-        <w:contextualSpacing/>
-        <w:rPr>
-          <w:b/>
+        <w:t xml:space="preserve">                                                                                                                                                                                                        </w:t>
+      </w:r>
+      <w:r>
+        <w:rPr>
+          <w:b/>
+          <w:noProof/>
           <w:color w:val="262626" w:themeColor="text1" w:themeTint="D9"/>
           <w:sz w:val="28"/>
           <w:szCs w:val="28"/>
-        </w:rPr>
-      </w:pPr>
-      <w:r>
+          <w:lang w:val="en-US"/>
+        </w:rPr>
+        <w:t xml:space="preserve">                </w:t>
+      </w:r>
+    </w:p>
+    <w:p>
+      <w:pPr>
+        <w:spacing w:after="0" w:line="240" w:lineRule="auto"/>
+        <w:contextualSpacing/>
         <w:rPr>
           <w:b/>
           <w:noProof/>
@@ -1699,7 +1706,50 @@
           <w:szCs w:val="28"/>
           <w:lang w:val="en-US"/>
         </w:rPr>
-        <w:t xml:space="preserve">                                                                                                                                             </w:t>
+      </w:pPr>
+      <w:r>
+        <w:rPr>
+          <w:b/>
+          <w:noProof/>
+          <w:color w:val="262626" w:themeColor="text1" w:themeTint="D9"/>
+          <w:sz w:val="28"/>
+          <w:szCs w:val="28"/>
+          <w:lang w:val="en-US"/>
+        </w:rPr>
+        <w:t xml:space="preserve">                                                                                                     </w:t>
+      </w:r>
+      <w:r>
+        <w:rPr>
+          <w:b/>
+          <w:noProof/>
+          <w:color w:val="262626" w:themeColor="text1" w:themeTint="D9"/>
+          <w:sz w:val="28"/>
+          <w:szCs w:val="28"/>
+          <w:lang w:val="en-US"/>
+        </w:rPr>
+        <w:t xml:space="preserve">                         </w:t>
+      </w:r>
+      <w:r>
+        <w:rPr>
+          <w:b/>
+          <w:noProof/>
+          <w:color w:val="262626" w:themeColor="text1" w:themeTint="D9"/>
+          <w:sz w:val="28"/>
+          <w:szCs w:val="28"/>
+          <w:lang w:val="en-US"/>
+        </w:rPr>
+        <w:t xml:space="preserve">  </w:t>
+      </w:r>
+      <w:r>
+        <w:rPr>
+          <w:b/>
+          <w:noProof/>
+          <w:color w:val="262626" w:themeColor="text1" w:themeTint="D9"/>
+          <w:sz w:val="28"/>
+          <w:szCs w:val="28"/>
+          <w:lang w:val="en-US"/>
+        </w:rPr>
+        <w:t xml:space="preserve"> </w:t>
       </w:r>
       <w:r>
         <w:rPr>
@@ -1712,8 +1762,8 @@
         </w:rPr>
         <w:drawing>
           <wp:inline distT="0" distB="0" distL="0" distR="0">
-            <wp:extent cx="224287" cy="224287"/>
-            <wp:effectExtent l="19050" t="0" r="4313" b="0"/>
+            <wp:extent cx="666750" cy="476250"/>
+            <wp:effectExtent l="19050" t="0" r="0" b="0"/>
             <wp:docPr id="37" name="Picture 37" descr="C:\Users\Tejas Kantharia\Desktop\Resume&amp;Breakdownsheet\bluenukelogo.jpeg"/>
             <wp:cNvGraphicFramePr>
               <a:graphicFrameLocks xmlns:a="http://schemas.openxmlformats.org/drawingml/2006/main" noChangeAspect="1"/>
@@ -1736,7 +1786,7 @@
                   <pic:spPr bwMode="auto">
                     <a:xfrm>
                       <a:off x="0" y="0"/>
-                      <a:ext cx="224287" cy="224287"/>
+                      <a:ext cx="671604" cy="479717"/>
                     </a:xfrm>
                     <a:prstGeom prst="rect">
                       <a:avLst/>
@@ -1800,7 +1850,7 @@
                     <pic:cNvPicPr/>
                   </pic:nvPicPr>
                   <pic:blipFill>
-                    <a:blip r:embed="rId18" cstate="print">
+                    <a:blip r:embed="rId20" cstate="print">
                       <a:extLst>
                         <a:ext uri="{28A0092B-C50C-407E-A947-70E740481C1C}">
                           <a14:useLocalDpi xmlns="" xmlns:wpc="http://schemas.microsoft.com/office/word/2010/wordprocessingCanvas" xmlns:mc="http://schemas.openxmlformats.org/markup-compatibility/2006" xmlns:o="urn:schemas-microsoft-com:office:office" xmlns:v="urn:schemas-microsoft-com:vml" xmlns:wp14="http://schemas.microsoft.com/office/word/2010/wordprocessingDrawing" xmlns:w10="urn:schemas-microsoft-com:office:word" xmlns:w="http://schemas.openxmlformats.org/wordprocessingml/2006/main" xmlns:w14="http://schemas.microsoft.com/office/word/2010/wordml" xmlns:wpg="http://schemas.microsoft.com/office/word/2010/wordprocessingGroup" xmlns:wpi="http://schemas.microsoft.com/office/word/2010/wordprocessingInk" xmlns:wps="http://schemas.microsoft.com/office/word/2010/wordprocessingShape" xmlns:a14="http://schemas.microsoft.com/office/drawing/2010/main" val="0"/>
@@ -1860,7 +1910,7 @@
                     <pic:cNvPicPr/>
                   </pic:nvPicPr>
                   <pic:blipFill>
-                    <a:blip r:embed="rId19" cstate="print"/>
+                    <a:blip r:embed="rId21" cstate="print"/>
                     <a:stretch>
                       <a:fillRect/>
                     </a:stretch>
@@ -1896,7 +1946,7 @@
         <w:spacing w:after="0" w:line="240" w:lineRule="auto"/>
         <w:contextualSpacing/>
         <w:rPr>
-          <w:rFonts w:ascii="Calibri Light" w:hAnsi="Calibri Light"/>
+          <w:rFonts w:ascii="Microsoft Tai Le" w:hAnsi="Microsoft Tai Le" w:cs="Microsoft Tai Le"/>
           <w:color w:val="4A442A" w:themeColor="background2" w:themeShade="40"/>
           <w:sz w:val="24"/>
         </w:rPr>
@@ -1912,18 +1962,18 @@
         <w:rPr>
           <w:b/>
         </w:rPr>
-        <w:t>–</w:t>
-      </w:r>
-      <w:r>
-        <w:rPr>
-          <w:rFonts w:ascii="Calibri Light" w:hAnsi="Calibri Light"/>
+        <w:t xml:space="preserve">- </w:t>
+      </w:r>
+      <w:r>
+        <w:rPr>
+          <w:rFonts w:ascii="Microsoft Tai Le" w:hAnsi="Microsoft Tai Le" w:cs="Microsoft Tai Le"/>
           <w:color w:val="4A442A" w:themeColor="background2" w:themeShade="40"/>
         </w:rPr>
         <w:t xml:space="preserve">Full body articulate </w:t>
       </w:r>
       <w:r>
         <w:rPr>
-          <w:rFonts w:ascii="Calibri Light" w:hAnsi="Calibri Light"/>
+          <w:rFonts w:ascii="Microsoft Tai Le" w:hAnsi="Microsoft Tai Le" w:cs="Microsoft Tai Le"/>
           <w:color w:val="4A442A" w:themeColor="background2" w:themeShade="40"/>
           <w:sz w:val="20"/>
           <w:szCs w:val="20"/>
@@ -1932,7 +1982,7 @@
       </w:r>
       <w:r>
         <w:rPr>
-          <w:rFonts w:ascii="Calibri Light" w:hAnsi="Calibri Light"/>
+          <w:rFonts w:ascii="Microsoft Tai Le" w:hAnsi="Microsoft Tai Le" w:cs="Microsoft Tai Le"/>
           <w:color w:val="4A442A" w:themeColor="background2" w:themeShade="40"/>
           <w:sz w:val="20"/>
           <w:szCs w:val="20"/>
@@ -1945,31 +1995,7 @@
         <w:spacing w:after="0" w:line="240" w:lineRule="auto"/>
         <w:contextualSpacing/>
         <w:rPr>
-          <w:rFonts w:ascii="Calibri Light" w:hAnsi="Calibri Light"/>
-          <w:color w:val="4A442A" w:themeColor="background2" w:themeShade="40"/>
-          <w:sz w:val="28"/>
-          <w:szCs w:val="28"/>
-        </w:rPr>
-      </w:pPr>
-    </w:p>
-    <w:p>
-      <w:pPr>
-        <w:spacing w:after="0" w:line="240" w:lineRule="auto"/>
-        <w:contextualSpacing/>
-        <w:rPr>
-          <w:b/>
-          <w:color w:val="4A442A" w:themeColor="background2" w:themeShade="40"/>
-          <w:sz w:val="28"/>
-          <w:szCs w:val="28"/>
-        </w:rPr>
-      </w:pPr>
-    </w:p>
-    <w:p>
-      <w:pPr>
-        <w:spacing w:after="0" w:line="240" w:lineRule="auto"/>
-        <w:contextualSpacing/>
-        <w:rPr>
-          <w:b/>
+          <w:rFonts w:ascii="Microsoft Tai Le" w:hAnsi="Microsoft Tai Le" w:cs="Microsoft Tai Le"/>
           <w:color w:val="4A442A" w:themeColor="background2" w:themeShade="40"/>
           <w:sz w:val="28"/>
           <w:szCs w:val="28"/>
@@ -2021,7 +2047,16 @@
           <w:sz w:val="28"/>
           <w:szCs w:val="28"/>
         </w:rPr>
-        <w:t xml:space="preserve">                                                                                </w:t>
+        <w:t xml:space="preserve">  </w:t>
+      </w:r>
+      <w:r>
+        <w:rPr>
+          <w:b/>
+          <w:color w:val="262626" w:themeColor="text1" w:themeTint="D9"/>
+          <w:sz w:val="28"/>
+          <w:szCs w:val="28"/>
+        </w:rPr>
+        <w:t xml:space="preserve">                                                                            </w:t>
       </w:r>
       <w:r>
         <w:rPr>
@@ -2037,7 +2072,39 @@
           <w:sz w:val="28"/>
           <w:szCs w:val="28"/>
         </w:rPr>
-        <w:t xml:space="preserve">                                                  </w:t>
+        <w:t xml:space="preserve">                  </w:t>
+      </w:r>
+      <w:r>
+        <w:rPr>
+          <w:color w:val="00B0F0"/>
+          <w:sz w:val="28"/>
+          <w:szCs w:val="28"/>
+        </w:rPr>
+        <w:t xml:space="preserve">   </w:t>
+      </w:r>
+      <w:r>
+        <w:rPr>
+          <w:color w:val="00B0F0"/>
+          <w:sz w:val="28"/>
+          <w:szCs w:val="28"/>
+        </w:rPr>
+        <w:t xml:space="preserve">          </w:t>
+      </w:r>
+      <w:r>
+        <w:rPr>
+          <w:color w:val="00B0F0"/>
+          <w:sz w:val="28"/>
+          <w:szCs w:val="28"/>
+        </w:rPr>
+        <w:t xml:space="preserve">              </w:t>
+      </w:r>
+      <w:r>
+        <w:rPr>
+          <w:color w:val="00B0F0"/>
+          <w:sz w:val="28"/>
+          <w:szCs w:val="28"/>
+        </w:rPr>
+        <w:t xml:space="preserve">    </w:t>
       </w:r>
       <w:r>
         <w:rPr>
@@ -2049,8 +2116,8 @@
         </w:rPr>
         <w:drawing>
           <wp:inline distT="0" distB="0" distL="0" distR="0">
-            <wp:extent cx="224287" cy="224287"/>
-            <wp:effectExtent l="19050" t="0" r="4313" b="0"/>
+            <wp:extent cx="658495" cy="470354"/>
+            <wp:effectExtent l="19050" t="0" r="8255" b="0"/>
             <wp:docPr id="38" name="Picture 38" descr="C:\Users\Tejas Kantharia\Desktop\Resume&amp;Breakdownsheet\bluenukelogo.jpeg"/>
             <wp:cNvGraphicFramePr>
               <a:graphicFrameLocks xmlns:a="http://schemas.openxmlformats.org/drawingml/2006/main" noChangeAspect="1"/>
@@ -2065,7 +2132,7 @@
                     </pic:cNvPicPr>
                   </pic:nvPicPr>
                   <pic:blipFill>
-                    <a:blip r:embed="rId11" cstate="print"/>
+                    <a:blip r:embed="rId22" cstate="print"/>
                     <a:stretch>
                       <a:fillRect/>
                     </a:stretch>
@@ -2073,7 +2140,7 @@
                   <pic:spPr bwMode="auto">
                     <a:xfrm>
                       <a:off x="0" y="0"/>
-                      <a:ext cx="224287" cy="224287"/>
+                      <a:ext cx="666326" cy="475948"/>
                     </a:xfrm>
                     <a:prstGeom prst="rect">
                       <a:avLst/>
@@ -2089,6 +2156,14 @@
           </wp:inline>
         </w:drawing>
       </w:r>
+      <w:r>
+        <w:rPr>
+          <w:color w:val="00B0F0"/>
+          <w:sz w:val="28"/>
+          <w:szCs w:val="28"/>
+        </w:rPr>
+        <w:t xml:space="preserve"> </w:t>
+      </w:r>
     </w:p>
     <w:p>
       <w:pPr>
@@ -2105,495 +2180,9 @@
         </w:rPr>
         <w:drawing>
           <wp:inline distT="0" distB="0" distL="0" distR="0">
-            <wp:extent cx="2749973" cy="1546860"/>
+            <wp:extent cx="2749973" cy="1546859"/>
             <wp:effectExtent l="19050" t="0" r="0" b="0"/>
             <wp:docPr id="20" name="Picture 20"/>
-            <wp:cNvGraphicFramePr>
-              <a:graphicFrameLocks xmlns:a="http://schemas.openxmlformats.org/drawingml/2006/main" noChangeAspect="1"/>
-            </wp:cNvGraphicFramePr>
-            <a:graphic xmlns:a="http://schemas.openxmlformats.org/drawingml/2006/main">
-              <a:graphicData uri="http://schemas.openxmlformats.org/drawingml/2006/picture">
-                <pic:pic xmlns:pic="http://schemas.openxmlformats.org/drawingml/2006/picture">
-                  <pic:nvPicPr>
-                    <pic:cNvPr id="0" name=""/>
-                    <pic:cNvPicPr/>
-                  </pic:nvPicPr>
-                  <pic:blipFill>
-                    <a:blip r:embed="rId20" cstate="print"/>
-                    <a:stretch>
-                      <a:fillRect/>
-                    </a:stretch>
-                  </pic:blipFill>
-                  <pic:spPr>
-                    <a:xfrm>
-                      <a:off x="0" y="0"/>
-                      <a:ext cx="2749973" cy="1546860"/>
-                    </a:xfrm>
-                    <a:prstGeom prst="rect">
-                      <a:avLst/>
-                    </a:prstGeom>
-                  </pic:spPr>
-                </pic:pic>
-              </a:graphicData>
-            </a:graphic>
-          </wp:inline>
-        </w:drawing>
-      </w:r>
-      <w:r>
-        <w:rPr>
-          <w:vertAlign w:val="subscript"/>
-        </w:rPr>
-        <w:tab/>
-      </w:r>
-      <w:r>
-        <w:rPr>
-          <w:noProof/>
-          <w:lang w:val="en-US"/>
-        </w:rPr>
-        <w:drawing>
-          <wp:inline distT="0" distB="0" distL="0" distR="0">
-            <wp:extent cx="2743200" cy="1543050"/>
-            <wp:effectExtent l="19050" t="0" r="0" b="0"/>
-            <wp:docPr id="21" name="Picture 21"/>
-            <wp:cNvGraphicFramePr>
-              <a:graphicFrameLocks xmlns:a="http://schemas.openxmlformats.org/drawingml/2006/main" noChangeAspect="1"/>
-            </wp:cNvGraphicFramePr>
-            <a:graphic xmlns:a="http://schemas.openxmlformats.org/drawingml/2006/main">
-              <a:graphicData uri="http://schemas.openxmlformats.org/drawingml/2006/picture">
-                <pic:pic xmlns:pic="http://schemas.openxmlformats.org/drawingml/2006/picture">
-                  <pic:nvPicPr>
-                    <pic:cNvPr id="0" name=""/>
-                    <pic:cNvPicPr/>
-                  </pic:nvPicPr>
-                  <pic:blipFill>
-                    <a:blip r:embed="rId21" cstate="print"/>
-                    <a:stretch>
-                      <a:fillRect/>
-                    </a:stretch>
-                  </pic:blipFill>
-                  <pic:spPr>
-                    <a:xfrm>
-                      <a:off x="0" y="0"/>
-                      <a:ext cx="2743200" cy="1543050"/>
-                    </a:xfrm>
-                    <a:prstGeom prst="rect">
-                      <a:avLst/>
-                    </a:prstGeom>
-                  </pic:spPr>
-                </pic:pic>
-              </a:graphicData>
-            </a:graphic>
-          </wp:inline>
-        </w:drawing>
-      </w:r>
-    </w:p>
-    <w:p>
-      <w:pPr>
-        <w:spacing w:after="0" w:line="240" w:lineRule="auto"/>
-        <w:contextualSpacing/>
-        <w:rPr>
-          <w:b/>
-          <w:color w:val="00B0F0"/>
-        </w:rPr>
-      </w:pPr>
-    </w:p>
-    <w:p>
-      <w:pPr>
-        <w:spacing w:after="0" w:line="240" w:lineRule="auto"/>
-        <w:contextualSpacing/>
-        <w:rPr>
-          <w:rFonts w:ascii="Calibri Light" w:hAnsi="Calibri Light"/>
-          <w:color w:val="4A442A" w:themeColor="background2" w:themeShade="40"/>
-          <w:sz w:val="20"/>
-          <w:szCs w:val="20"/>
-        </w:rPr>
-      </w:pPr>
-      <w:r>
-        <w:rPr>
-          <w:b/>
-          <w:color w:val="000000" w:themeColor="text1"/>
-        </w:rPr>
-        <w:t>Tasks</w:t>
-      </w:r>
-      <w:r>
-        <w:rPr>
-          <w:b/>
-        </w:rPr>
-        <w:t>-</w:t>
-      </w:r>
-      <w:r>
-        <w:rPr>
-          <w:rFonts w:ascii="Calibri Light" w:hAnsi="Calibri Light"/>
-          <w:color w:val="4A442A" w:themeColor="background2" w:themeShade="40"/>
-          <w:sz w:val="20"/>
-          <w:szCs w:val="20"/>
-        </w:rPr>
-        <w:t xml:space="preserve">3D Tracking, </w:t>
-      </w:r>
-      <w:r>
-        <w:rPr>
-          <w:rFonts w:ascii="Calibri Light" w:hAnsi="Calibri Light"/>
-          <w:color w:val="4A442A" w:themeColor="background2" w:themeShade="40"/>
-          <w:sz w:val="20"/>
-          <w:szCs w:val="20"/>
-        </w:rPr>
-        <w:t>sign replacement</w:t>
-      </w:r>
-      <w:r>
-        <w:rPr>
-          <w:rFonts w:ascii="Calibri Light" w:hAnsi="Calibri Light"/>
-          <w:color w:val="4A442A" w:themeColor="background2" w:themeShade="40"/>
-          <w:sz w:val="20"/>
-          <w:szCs w:val="20"/>
-        </w:rPr>
-        <w:t xml:space="preserve">, </w:t>
-      </w:r>
-      <w:r>
-        <w:rPr>
-          <w:rFonts w:ascii="Calibri Light" w:hAnsi="Calibri Light"/>
-          <w:color w:val="4A442A" w:themeColor="background2" w:themeShade="40"/>
-          <w:sz w:val="20"/>
-          <w:szCs w:val="20"/>
-        </w:rPr>
-        <w:t>m</w:t>
-      </w:r>
-      <w:r>
-        <w:rPr>
-          <w:rFonts w:ascii="Calibri Light" w:hAnsi="Calibri Light"/>
-          <w:color w:val="4A442A" w:themeColor="background2" w:themeShade="40"/>
-          <w:sz w:val="20"/>
-          <w:szCs w:val="20"/>
-        </w:rPr>
-        <w:t>atch-</w:t>
-      </w:r>
-      <w:r>
-        <w:rPr>
-          <w:rFonts w:ascii="Calibri Light" w:hAnsi="Calibri Light"/>
-          <w:color w:val="4A442A" w:themeColor="background2" w:themeShade="40"/>
-          <w:sz w:val="20"/>
-          <w:szCs w:val="20"/>
-        </w:rPr>
-        <w:t>m</w:t>
-      </w:r>
-      <w:r>
-        <w:rPr>
-          <w:rFonts w:ascii="Calibri Light" w:hAnsi="Calibri Light"/>
-          <w:color w:val="4A442A" w:themeColor="background2" w:themeShade="40"/>
-          <w:sz w:val="20"/>
-          <w:szCs w:val="20"/>
-        </w:rPr>
-        <w:t xml:space="preserve">oving, </w:t>
-      </w:r>
-      <w:r>
-        <w:rPr>
-          <w:rFonts w:ascii="Calibri Light" w:hAnsi="Calibri Light"/>
-          <w:color w:val="4A442A" w:themeColor="background2" w:themeShade="40"/>
-          <w:sz w:val="20"/>
-          <w:szCs w:val="20"/>
-        </w:rPr>
-        <w:t>c</w:t>
-      </w:r>
-      <w:r>
-        <w:rPr>
-          <w:rFonts w:ascii="Calibri Light" w:hAnsi="Calibri Light"/>
-          <w:color w:val="4A442A" w:themeColor="background2" w:themeShade="40"/>
-          <w:sz w:val="20"/>
-          <w:szCs w:val="20"/>
-        </w:rPr>
-        <w:t xml:space="preserve">olour </w:t>
-      </w:r>
-      <w:r>
-        <w:rPr>
-          <w:rFonts w:ascii="Calibri Light" w:hAnsi="Calibri Light"/>
-          <w:color w:val="4A442A" w:themeColor="background2" w:themeShade="40"/>
-          <w:sz w:val="20"/>
-          <w:szCs w:val="20"/>
-        </w:rPr>
-        <w:t>c</w:t>
-      </w:r>
-      <w:r>
-        <w:rPr>
-          <w:rFonts w:ascii="Calibri Light" w:hAnsi="Calibri Light"/>
-          <w:color w:val="4A442A" w:themeColor="background2" w:themeShade="40"/>
-          <w:sz w:val="20"/>
-          <w:szCs w:val="20"/>
-        </w:rPr>
-        <w:t xml:space="preserve">orrection, </w:t>
-      </w:r>
-      <w:r>
-        <w:rPr>
-          <w:rFonts w:ascii="Calibri Light" w:hAnsi="Calibri Light"/>
-          <w:color w:val="4A442A" w:themeColor="background2" w:themeShade="40"/>
-          <w:sz w:val="20"/>
-          <w:szCs w:val="20"/>
-        </w:rPr>
-        <w:t>r</w:t>
-      </w:r>
-      <w:r>
-        <w:rPr>
-          <w:rFonts w:ascii="Calibri Light" w:hAnsi="Calibri Light"/>
-          <w:color w:val="4A442A" w:themeColor="background2" w:themeShade="40"/>
-          <w:sz w:val="20"/>
-          <w:szCs w:val="20"/>
-        </w:rPr>
-        <w:t xml:space="preserve">otoscoping, </w:t>
-      </w:r>
-      <w:r>
-        <w:rPr>
-          <w:rFonts w:ascii="Calibri Light" w:hAnsi="Calibri Light"/>
-          <w:color w:val="4A442A" w:themeColor="background2" w:themeShade="40"/>
-          <w:sz w:val="20"/>
-          <w:szCs w:val="20"/>
-        </w:rPr>
-        <w:t>matching grain</w:t>
-      </w:r>
-    </w:p>
-    <w:p>
-      <w:pPr>
-        <w:spacing w:after="0" w:line="240" w:lineRule="auto"/>
-        <w:contextualSpacing/>
-        <w:rPr>
-          <w:rFonts w:ascii="Calibri Light" w:hAnsi="Calibri Light"/>
-          <w:color w:val="4A442A" w:themeColor="background2" w:themeShade="40"/>
-          <w:sz w:val="20"/>
-          <w:szCs w:val="20"/>
-        </w:rPr>
-      </w:pPr>
-    </w:p>
-    <w:p>
-      <w:pPr>
-        <w:spacing w:after="0" w:line="240" w:lineRule="auto"/>
-        <w:contextualSpacing/>
-        <w:rPr>
-          <w:rFonts w:ascii="Calibri Light" w:hAnsi="Calibri Light"/>
-          <w:color w:val="4A442A" w:themeColor="background2" w:themeShade="40"/>
-          <w:sz w:val="28"/>
-          <w:szCs w:val="28"/>
-        </w:rPr>
-      </w:pPr>
-    </w:p>
-    <w:p>
-      <w:pPr>
-        <w:spacing w:after="0" w:line="240" w:lineRule="auto"/>
-        <w:contextualSpacing/>
-        <w:rPr>
-          <w:color w:val="00B0F0"/>
-          <w:sz w:val="28"/>
-          <w:szCs w:val="28"/>
-        </w:rPr>
-      </w:pPr>
-    </w:p>
-    <w:p>
-      <w:pPr>
-        <w:spacing w:after="0" w:line="240" w:lineRule="auto"/>
-        <w:contextualSpacing/>
-        <w:rPr>
-          <w:color w:val="00B0F0"/>
-          <w:sz w:val="28"/>
-          <w:szCs w:val="28"/>
-        </w:rPr>
-      </w:pPr>
-    </w:p>
-    <w:p>
-      <w:pPr>
-        <w:spacing w:after="0" w:line="240" w:lineRule="auto"/>
-        <w:contextualSpacing/>
-        <w:rPr>
-          <w:color w:val="00B0F0"/>
-          <w:sz w:val="28"/>
-          <w:szCs w:val="28"/>
-        </w:rPr>
-      </w:pPr>
-    </w:p>
-    <w:p>
-      <w:pPr>
-        <w:spacing w:after="0" w:line="240" w:lineRule="auto"/>
-        <w:contextualSpacing/>
-        <w:rPr>
-          <w:color w:val="4A442A" w:themeColor="background2" w:themeShade="40"/>
-          <w:sz w:val="28"/>
-          <w:szCs w:val="28"/>
-        </w:rPr>
-      </w:pPr>
-      <w:r>
-        <w:rPr>
-          <w:b/>
-          <w:color w:val="4A442A" w:themeColor="background2" w:themeShade="40"/>
-          <w:sz w:val="28"/>
-          <w:szCs w:val="28"/>
-        </w:rPr>
-        <w:t>Shots 7</w:t>
-      </w:r>
-      <w:r>
-        <w:rPr>
-          <w:b/>
-          <w:color w:val="4A442A" w:themeColor="background2" w:themeShade="40"/>
-          <w:sz w:val="28"/>
-          <w:szCs w:val="28"/>
-        </w:rPr>
-        <w:t xml:space="preserve"> - Title Project                                                                             </w:t>
-      </w:r>
-      <w:r>
-        <w:rPr>
-          <w:color w:val="4A442A" w:themeColor="background2" w:themeShade="40"/>
-          <w:sz w:val="28"/>
-          <w:szCs w:val="28"/>
-        </w:rPr>
-        <w:tab/>
-      </w:r>
-      <w:r>
-        <w:rPr>
-          <w:noProof/>
-          <w:color w:val="4A442A" w:themeColor="background2" w:themeShade="40"/>
-          <w:sz w:val="28"/>
-          <w:szCs w:val="28"/>
-          <w:lang w:val="en-US"/>
-        </w:rPr>
-        <w:t xml:space="preserve">                                                                                                                                                   </w:t>
-      </w:r>
-    </w:p>
-    <w:p>
-      <w:pPr>
-        <w:spacing w:after="0" w:line="240" w:lineRule="auto"/>
-        <w:contextualSpacing/>
-        <w:rPr>
-          <w:b/>
-          <w:color w:val="4A442A" w:themeColor="background2" w:themeShade="40"/>
-          <w:sz w:val="28"/>
-          <w:szCs w:val="28"/>
-        </w:rPr>
-      </w:pPr>
-      <w:r>
-        <w:rPr>
-          <w:noProof/>
-          <w:color w:val="4A442A" w:themeColor="background2" w:themeShade="40"/>
-          <w:sz w:val="28"/>
-          <w:szCs w:val="28"/>
-          <w:lang w:val="en-US"/>
-        </w:rPr>
-        <w:t xml:space="preserve">                                                                                                                                  </w:t>
-      </w:r>
-      <w:r>
-        <w:rPr>
-          <w:noProof/>
-          <w:color w:val="4A442A" w:themeColor="background2" w:themeShade="40"/>
-          <w:sz w:val="28"/>
-          <w:szCs w:val="28"/>
-          <w:lang w:val="en-US"/>
-        </w:rPr>
-        <w:drawing>
-          <wp:inline distT="0" distB="0" distL="0" distR="0">
-            <wp:extent cx="224278" cy="224278"/>
-            <wp:effectExtent l="19050" t="0" r="4322" b="0"/>
-            <wp:docPr id="33" name="Picture 39" descr="C:\Users\Tejas Kantharia\Desktop\Resume&amp;Breakdownsheet\bluenukelogo.jpeg"/>
-            <wp:cNvGraphicFramePr>
-              <a:graphicFrameLocks xmlns:a="http://schemas.openxmlformats.org/drawingml/2006/main" noChangeAspect="1"/>
-            </wp:cNvGraphicFramePr>
-            <a:graphic xmlns:a="http://schemas.openxmlformats.org/drawingml/2006/main">
-              <a:graphicData uri="http://schemas.openxmlformats.org/drawingml/2006/picture">
-                <pic:pic xmlns:pic="http://schemas.openxmlformats.org/drawingml/2006/picture">
-                  <pic:nvPicPr>
-                    <pic:cNvPr id="0" name="Picture 3" descr="C:\Users\Tejas Kantharia\Desktop\Resume&amp;Breakdownsheet\bluenukelogo.jpeg"/>
-                    <pic:cNvPicPr>
-                      <a:picLocks noChangeAspect="1" noChangeArrowheads="1"/>
-                    </pic:cNvPicPr>
-                  </pic:nvPicPr>
-                  <pic:blipFill>
-                    <a:blip r:embed="rId11" cstate="print"/>
-                    <a:stretch>
-                      <a:fillRect/>
-                    </a:stretch>
-                  </pic:blipFill>
-                  <pic:spPr bwMode="auto">
-                    <a:xfrm>
-                      <a:off x="0" y="0"/>
-                      <a:ext cx="224278" cy="224278"/>
-                    </a:xfrm>
-                    <a:prstGeom prst="rect">
-                      <a:avLst/>
-                    </a:prstGeom>
-                    <a:noFill/>
-                    <a:ln>
-                      <a:noFill/>
-                    </a:ln>
-                  </pic:spPr>
-                </pic:pic>
-              </a:graphicData>
-            </a:graphic>
-          </wp:inline>
-        </w:drawing>
-      </w:r>
-      <w:r>
-        <w:rPr>
-          <w:noProof/>
-          <w:color w:val="4A442A" w:themeColor="background2" w:themeShade="40"/>
-          <w:sz w:val="28"/>
-          <w:szCs w:val="28"/>
-          <w:lang w:val="en-US"/>
-        </w:rPr>
-        <w:drawing>
-          <wp:inline distT="0" distB="0" distL="0" distR="0">
-            <wp:extent cx="520343" cy="223004"/>
-            <wp:effectExtent l="19050" t="0" r="0" b="0"/>
-            <wp:docPr id="43" name="Picture 42" descr="C:\Users\Tejas Kantharia\Desktop\Resume&amp;Breakdownsheet\bluemarilogo.jpeg"/>
-            <wp:cNvGraphicFramePr>
-              <a:graphicFrameLocks xmlns:a="http://schemas.openxmlformats.org/drawingml/2006/main" noChangeAspect="1"/>
-            </wp:cNvGraphicFramePr>
-            <a:graphic xmlns:a="http://schemas.openxmlformats.org/drawingml/2006/main">
-              <a:graphicData uri="http://schemas.openxmlformats.org/drawingml/2006/picture">
-                <pic:pic xmlns:pic="http://schemas.openxmlformats.org/drawingml/2006/picture">
-                  <pic:nvPicPr>
-                    <pic:cNvPr id="0" name="Picture 6" descr="C:\Users\Tejas Kantharia\Desktop\Resume&amp;Breakdownsheet\bluemarilogo.jpeg"/>
-                    <pic:cNvPicPr>
-                      <a:picLocks noChangeAspect="1" noChangeArrowheads="1"/>
-                    </pic:cNvPicPr>
-                  </pic:nvPicPr>
-                  <pic:blipFill>
-                    <a:blip r:embed="rId22" cstate="print"/>
-                    <a:stretch>
-                      <a:fillRect/>
-                    </a:stretch>
-                  </pic:blipFill>
-                  <pic:spPr bwMode="auto">
-                    <a:xfrm>
-                      <a:off x="0" y="0"/>
-                      <a:ext cx="520343" cy="223004"/>
-                    </a:xfrm>
-                    <a:prstGeom prst="rect">
-                      <a:avLst/>
-                    </a:prstGeom>
-                    <a:solidFill>
-                      <a:schemeClr val="accent1"/>
-                    </a:solidFill>
-                    <a:ln>
-                      <a:noFill/>
-                    </a:ln>
-                  </pic:spPr>
-                </pic:pic>
-              </a:graphicData>
-            </a:graphic>
-          </wp:inline>
-        </w:drawing>
-      </w:r>
-    </w:p>
-    <w:p>
-      <w:pPr>
-        <w:spacing w:after="0" w:line="240" w:lineRule="auto"/>
-        <w:contextualSpacing/>
-        <w:rPr>
-          <w:vertAlign w:val="subscript"/>
-        </w:rPr>
-      </w:pPr>
-      <w:r>
-        <w:rPr>
-          <w:noProof/>
-          <w:lang w:val="en-US"/>
-        </w:rPr>
-        <w:drawing>
-          <wp:inline distT="0" distB="0" distL="0" distR="0">
-            <wp:extent cx="2750820" cy="1547336"/>
-            <wp:effectExtent l="19050" t="0" r="0" b="0"/>
-            <wp:docPr id="22" name="Picture 22"/>
             <wp:cNvGraphicFramePr>
               <a:graphicFrameLocks xmlns:a="http://schemas.openxmlformats.org/drawingml/2006/main" noChangeAspect="1"/>
             </wp:cNvGraphicFramePr>
@@ -2613,7 +2202,7 @@
                   <pic:spPr>
                     <a:xfrm>
                       <a:off x="0" y="0"/>
-                      <a:ext cx="2750820" cy="1547336"/>
+                      <a:ext cx="2749973" cy="1546859"/>
                     </a:xfrm>
                     <a:prstGeom prst="rect">
                       <a:avLst/>
@@ -2638,9 +2227,9 @@
         </w:rPr>
         <w:drawing>
           <wp:inline distT="0" distB="0" distL="0" distR="0">
-            <wp:extent cx="2750820" cy="1547336"/>
+            <wp:extent cx="2743200" cy="1543050"/>
             <wp:effectExtent l="19050" t="0" r="0" b="0"/>
-            <wp:docPr id="23" name="Picture 23"/>
+            <wp:docPr id="21" name="Picture 21"/>
             <wp:cNvGraphicFramePr>
               <a:graphicFrameLocks xmlns:a="http://schemas.openxmlformats.org/drawingml/2006/main" noChangeAspect="1"/>
             </wp:cNvGraphicFramePr>
@@ -2660,7 +2249,7 @@
                   <pic:spPr>
                     <a:xfrm>
                       <a:off x="0" y="0"/>
-                      <a:ext cx="2750820" cy="1547336"/>
+                      <a:ext cx="2743200" cy="1543050"/>
                     </a:xfrm>
                     <a:prstGeom prst="rect">
                       <a:avLst/>
@@ -2678,6 +2267,16 @@
         <w:spacing w:after="0" w:line="240" w:lineRule="auto"/>
         <w:contextualSpacing/>
         <w:rPr>
+          <w:b/>
+          <w:color w:val="00B0F0"/>
+        </w:rPr>
+      </w:pPr>
+    </w:p>
+    <w:p>
+      <w:pPr>
+        <w:spacing w:after="0" w:line="240" w:lineRule="auto"/>
+        <w:contextualSpacing/>
+        <w:rPr>
           <w:rFonts w:ascii="Calibri Light" w:hAnsi="Calibri Light"/>
           <w:color w:val="4A442A" w:themeColor="background2" w:themeShade="40"/>
           <w:sz w:val="20"/>
@@ -2687,6 +2286,7 @@
       <w:r>
         <w:rPr>
           <w:b/>
+          <w:color w:val="000000" w:themeColor="text1"/>
         </w:rPr>
         <w:t>Tasks</w:t>
       </w:r>
@@ -2698,180 +2298,294 @@
       </w:r>
       <w:r>
         <w:rPr>
-          <w:rFonts w:ascii="Calibri Light" w:hAnsi="Calibri Light"/>
-          <w:color w:val="4A442A" w:themeColor="background2" w:themeShade="40"/>
-        </w:rPr>
-        <w:t>3D camera tracking, designing new wall, match moving, integrate shadows, color correcting, rotoscoping, and matching grain.</w:t>
-      </w:r>
-      <w:r>
-        <w:rPr>
-          <w:rFonts w:ascii="Calibri Light" w:hAnsi="Calibri Light"/>
-          <w:color w:val="4A442A" w:themeColor="background2" w:themeShade="40"/>
-          <w:sz w:val="20"/>
-          <w:szCs w:val="20"/>
+          <w:b/>
         </w:rPr>
         <w:t xml:space="preserve"> </w:t>
       </w:r>
-    </w:p>
-    <w:p>
-      <w:pPr>
-        <w:spacing w:after="0" w:line="240" w:lineRule="auto"/>
-        <w:contextualSpacing/>
-        <w:rPr>
-          <w:rFonts w:ascii="Calibri Light" w:hAnsi="Calibri Light"/>
-          <w:color w:val="4A442A" w:themeColor="background2" w:themeShade="40"/>
-          <w:sz w:val="28"/>
-          <w:szCs w:val="28"/>
-        </w:rPr>
-      </w:pPr>
-    </w:p>
-    <w:p>
-      <w:pPr>
-        <w:spacing w:after="0" w:line="240" w:lineRule="auto"/>
-        <w:contextualSpacing/>
-        <w:rPr>
-          <w:b/>
-          <w:sz w:val="28"/>
-          <w:szCs w:val="28"/>
-        </w:rPr>
-      </w:pPr>
-    </w:p>
-    <w:p>
-      <w:pPr>
-        <w:spacing w:after="0" w:line="240" w:lineRule="auto"/>
-        <w:contextualSpacing/>
-        <w:rPr>
-          <w:b/>
-          <w:color w:val="4A442A" w:themeColor="background2" w:themeShade="40"/>
-          <w:sz w:val="28"/>
-          <w:szCs w:val="28"/>
-        </w:rPr>
-      </w:pPr>
-    </w:p>
-    <w:p>
-      <w:pPr>
-        <w:spacing w:after="0" w:line="240" w:lineRule="auto"/>
-        <w:contextualSpacing/>
-        <w:rPr>
-          <w:color w:val="00B0F0"/>
-          <w:sz w:val="28"/>
-          <w:szCs w:val="28"/>
-        </w:rPr>
-      </w:pPr>
-      <w:r>
-        <w:rPr>
-          <w:b/>
-          <w:color w:val="4A442A" w:themeColor="background2" w:themeShade="40"/>
-          <w:sz w:val="28"/>
-          <w:szCs w:val="28"/>
-        </w:rPr>
-        <w:t>Shots 8</w:t>
-      </w:r>
-      <w:r>
-        <w:rPr>
-          <w:b/>
-          <w:color w:val="4A442A" w:themeColor="background2" w:themeShade="40"/>
-          <w:sz w:val="28"/>
-          <w:szCs w:val="28"/>
-        </w:rPr>
-        <w:t xml:space="preserve"> - Logo Removal                                                                                         </w:t>
-      </w:r>
-      <w:r>
-        <w:rPr>
-          <w:color w:val="00B0F0"/>
+      <w:r>
+        <w:rPr>
+          <w:rFonts w:ascii="Microsoft Tai Le" w:hAnsi="Microsoft Tai Le" w:cs="Microsoft Tai Le"/>
+          <w:color w:val="4A442A" w:themeColor="background2" w:themeShade="40"/>
+          <w:sz w:val="20"/>
+          <w:szCs w:val="20"/>
+        </w:rPr>
+        <w:t xml:space="preserve">3D Tracking, </w:t>
+      </w:r>
+      <w:r>
+        <w:rPr>
+          <w:rFonts w:ascii="Microsoft Tai Le" w:hAnsi="Microsoft Tai Le" w:cs="Microsoft Tai Le"/>
+          <w:color w:val="4A442A" w:themeColor="background2" w:themeShade="40"/>
+          <w:sz w:val="20"/>
+          <w:szCs w:val="20"/>
+        </w:rPr>
+        <w:t>sign replacement</w:t>
+      </w:r>
+      <w:r>
+        <w:rPr>
+          <w:rFonts w:ascii="Microsoft Tai Le" w:hAnsi="Microsoft Tai Le" w:cs="Microsoft Tai Le"/>
+          <w:color w:val="4A442A" w:themeColor="background2" w:themeShade="40"/>
+          <w:sz w:val="20"/>
+          <w:szCs w:val="20"/>
+        </w:rPr>
+        <w:t xml:space="preserve">, </w:t>
+      </w:r>
+      <w:r>
+        <w:rPr>
+          <w:rFonts w:ascii="Microsoft Tai Le" w:hAnsi="Microsoft Tai Le" w:cs="Microsoft Tai Le"/>
+          <w:color w:val="4A442A" w:themeColor="background2" w:themeShade="40"/>
+          <w:sz w:val="20"/>
+          <w:szCs w:val="20"/>
+        </w:rPr>
+        <w:t>m</w:t>
+      </w:r>
+      <w:r>
+        <w:rPr>
+          <w:rFonts w:ascii="Microsoft Tai Le" w:hAnsi="Microsoft Tai Le" w:cs="Microsoft Tai Le"/>
+          <w:color w:val="4A442A" w:themeColor="background2" w:themeShade="40"/>
+          <w:sz w:val="20"/>
+          <w:szCs w:val="20"/>
+        </w:rPr>
+        <w:t>atch-</w:t>
+      </w:r>
+      <w:r>
+        <w:rPr>
+          <w:rFonts w:ascii="Microsoft Tai Le" w:hAnsi="Microsoft Tai Le" w:cs="Microsoft Tai Le"/>
+          <w:color w:val="4A442A" w:themeColor="background2" w:themeShade="40"/>
+          <w:sz w:val="20"/>
+          <w:szCs w:val="20"/>
+        </w:rPr>
+        <w:t>m</w:t>
+      </w:r>
+      <w:r>
+        <w:rPr>
+          <w:rFonts w:ascii="Microsoft Tai Le" w:hAnsi="Microsoft Tai Le" w:cs="Microsoft Tai Le"/>
+          <w:color w:val="4A442A" w:themeColor="background2" w:themeShade="40"/>
+          <w:sz w:val="20"/>
+          <w:szCs w:val="20"/>
+        </w:rPr>
+        <w:t xml:space="preserve">oving, </w:t>
+      </w:r>
+      <w:r>
+        <w:rPr>
+          <w:rFonts w:ascii="Microsoft Tai Le" w:hAnsi="Microsoft Tai Le" w:cs="Microsoft Tai Le"/>
+          <w:color w:val="4A442A" w:themeColor="background2" w:themeShade="40"/>
+          <w:sz w:val="20"/>
+          <w:szCs w:val="20"/>
+        </w:rPr>
+        <w:t>c</w:t>
+      </w:r>
+      <w:r>
+        <w:rPr>
+          <w:rFonts w:ascii="Microsoft Tai Le" w:hAnsi="Microsoft Tai Le" w:cs="Microsoft Tai Le"/>
+          <w:color w:val="4A442A" w:themeColor="background2" w:themeShade="40"/>
+          <w:sz w:val="20"/>
+          <w:szCs w:val="20"/>
+        </w:rPr>
+        <w:t xml:space="preserve">olour </w:t>
+      </w:r>
+      <w:r>
+        <w:rPr>
+          <w:rFonts w:ascii="Microsoft Tai Le" w:hAnsi="Microsoft Tai Le" w:cs="Microsoft Tai Le"/>
+          <w:color w:val="4A442A" w:themeColor="background2" w:themeShade="40"/>
+          <w:sz w:val="20"/>
+          <w:szCs w:val="20"/>
+        </w:rPr>
+        <w:t>c</w:t>
+      </w:r>
+      <w:r>
+        <w:rPr>
+          <w:rFonts w:ascii="Microsoft Tai Le" w:hAnsi="Microsoft Tai Le" w:cs="Microsoft Tai Le"/>
+          <w:color w:val="4A442A" w:themeColor="background2" w:themeShade="40"/>
+          <w:sz w:val="20"/>
+          <w:szCs w:val="20"/>
+        </w:rPr>
+        <w:t xml:space="preserve">orrection, </w:t>
+      </w:r>
+      <w:r>
+        <w:rPr>
+          <w:rFonts w:ascii="Microsoft Tai Le" w:hAnsi="Microsoft Tai Le" w:cs="Microsoft Tai Le"/>
+          <w:color w:val="4A442A" w:themeColor="background2" w:themeShade="40"/>
+          <w:sz w:val="20"/>
+          <w:szCs w:val="20"/>
+        </w:rPr>
+        <w:t>r</w:t>
+      </w:r>
+      <w:r>
+        <w:rPr>
+          <w:rFonts w:ascii="Microsoft Tai Le" w:hAnsi="Microsoft Tai Le" w:cs="Microsoft Tai Le"/>
+          <w:color w:val="4A442A" w:themeColor="background2" w:themeShade="40"/>
+          <w:sz w:val="20"/>
+          <w:szCs w:val="20"/>
+        </w:rPr>
+        <w:t xml:space="preserve">otoscoping, </w:t>
+      </w:r>
+      <w:r>
+        <w:rPr>
+          <w:rFonts w:ascii="Microsoft Tai Le" w:hAnsi="Microsoft Tai Le" w:cs="Microsoft Tai Le"/>
+          <w:color w:val="4A442A" w:themeColor="background2" w:themeShade="40"/>
+          <w:sz w:val="20"/>
+          <w:szCs w:val="20"/>
+        </w:rPr>
+        <w:t>matching grain</w:t>
+      </w:r>
+      <w:r>
+        <w:rPr>
+          <w:rFonts w:ascii="Microsoft Tai Le" w:hAnsi="Microsoft Tai Le" w:cs="Microsoft Tai Le"/>
+          <w:color w:val="4A442A" w:themeColor="background2" w:themeShade="40"/>
+          <w:sz w:val="20"/>
+          <w:szCs w:val="20"/>
+        </w:rPr>
+        <w:t>.</w:t>
+      </w:r>
+    </w:p>
+    <w:p>
+      <w:pPr>
+        <w:spacing w:after="0" w:line="240" w:lineRule="auto"/>
+        <w:contextualSpacing/>
+        <w:rPr>
+          <w:b/>
+          <w:color w:val="4A442A" w:themeColor="background2" w:themeShade="40"/>
+          <w:sz w:val="28"/>
+          <w:szCs w:val="28"/>
+        </w:rPr>
+      </w:pPr>
+    </w:p>
+    <w:p>
+      <w:pPr>
+        <w:spacing w:after="0" w:line="240" w:lineRule="auto"/>
+        <w:contextualSpacing/>
+        <w:rPr>
+          <w:b/>
+          <w:color w:val="4A442A" w:themeColor="background2" w:themeShade="40"/>
+          <w:sz w:val="28"/>
+          <w:szCs w:val="28"/>
+        </w:rPr>
+      </w:pPr>
+    </w:p>
+    <w:p>
+      <w:pPr>
+        <w:spacing w:after="0" w:line="240" w:lineRule="auto"/>
+        <w:contextualSpacing/>
+        <w:rPr>
+          <w:b/>
+          <w:color w:val="4A442A" w:themeColor="background2" w:themeShade="40"/>
+          <w:sz w:val="28"/>
+          <w:szCs w:val="28"/>
+        </w:rPr>
+      </w:pPr>
+    </w:p>
+    <w:p>
+      <w:pPr>
+        <w:spacing w:after="0" w:line="240" w:lineRule="auto"/>
+        <w:contextualSpacing/>
+        <w:rPr>
+          <w:b/>
+          <w:color w:val="4A442A" w:themeColor="background2" w:themeShade="40"/>
+          <w:sz w:val="28"/>
+          <w:szCs w:val="28"/>
+        </w:rPr>
+      </w:pPr>
+    </w:p>
+    <w:p>
+      <w:pPr>
+        <w:spacing w:after="0" w:line="240" w:lineRule="auto"/>
+        <w:contextualSpacing/>
+        <w:rPr>
+          <w:b/>
+          <w:noProof/>
+          <w:color w:val="4A442A" w:themeColor="background2" w:themeShade="40"/>
+          <w:sz w:val="28"/>
+          <w:szCs w:val="28"/>
+          <w:lang w:val="en-US"/>
+        </w:rPr>
+      </w:pPr>
+      <w:r>
+        <w:rPr>
+          <w:b/>
+          <w:color w:val="4A442A" w:themeColor="background2" w:themeShade="40"/>
+          <w:sz w:val="28"/>
+          <w:szCs w:val="28"/>
+        </w:rPr>
+        <w:lastRenderedPageBreak/>
+        <w:t>Shots 7</w:t>
+      </w:r>
+      <w:r>
+        <w:rPr>
+          <w:b/>
+          <w:color w:val="4A442A" w:themeColor="background2" w:themeShade="40"/>
+          <w:sz w:val="28"/>
+          <w:szCs w:val="28"/>
+        </w:rPr>
+        <w:t xml:space="preserve"> - Title Project    </w:t>
+      </w:r>
+    </w:p>
+    <w:p>
+      <w:pPr>
+        <w:spacing w:after="0" w:line="240" w:lineRule="auto"/>
+        <w:contextualSpacing/>
+        <w:rPr>
+          <w:b/>
+          <w:color w:val="4A442A" w:themeColor="background2" w:themeShade="40"/>
+          <w:sz w:val="28"/>
+          <w:szCs w:val="28"/>
+        </w:rPr>
+      </w:pPr>
+      <w:r>
+        <w:rPr>
+          <w:b/>
+          <w:color w:val="4A442A" w:themeColor="background2" w:themeShade="40"/>
+          <w:sz w:val="28"/>
+          <w:szCs w:val="28"/>
+        </w:rPr>
+        <w:t xml:space="preserve">                                                                                                                                          </w:t>
+      </w:r>
+      <w:r>
+        <w:rPr>
+          <w:b/>
+          <w:color w:val="4A442A" w:themeColor="background2" w:themeShade="40"/>
+          <w:sz w:val="28"/>
+          <w:szCs w:val="28"/>
+        </w:rPr>
+        <w:t xml:space="preserve">                                                                       </w:t>
+      </w:r>
+      <w:r>
+        <w:rPr>
+          <w:color w:val="4A442A" w:themeColor="background2" w:themeShade="40"/>
           <w:sz w:val="28"/>
           <w:szCs w:val="28"/>
         </w:rPr>
         <w:tab/>
       </w:r>
-    </w:p>
-    <w:p>
-      <w:pPr>
-        <w:spacing w:after="0" w:line="240" w:lineRule="auto"/>
-        <w:contextualSpacing/>
-        <w:rPr>
-          <w:vertAlign w:val="subscript"/>
-        </w:rPr>
-      </w:pPr>
-      <w:r>
-        <w:rPr>
-          <w:noProof/>
-          <w:color w:val="4A442A" w:themeColor="background2" w:themeShade="40"/>
-          <w:sz w:val="28"/>
-          <w:szCs w:val="28"/>
-          <w:lang w:val="en-US"/>
-        </w:rPr>
-        <w:t xml:space="preserve">                                                                                                                                             </w:t>
-      </w:r>
-      <w:r>
-        <w:rPr>
-          <w:noProof/>
-          <w:color w:val="4A442A" w:themeColor="background2" w:themeShade="40"/>
-          <w:sz w:val="28"/>
-          <w:szCs w:val="28"/>
+      <w:r>
+        <w:rPr>
+          <w:noProof/>
+          <w:color w:val="4A442A" w:themeColor="background2" w:themeShade="40"/>
+          <w:sz w:val="28"/>
+          <w:szCs w:val="28"/>
+          <w:lang w:val="en-US"/>
+        </w:rPr>
+        <w:t xml:space="preserve">                                                                                                                 </w:t>
+      </w:r>
+      <w:r>
+        <w:rPr>
+          <w:noProof/>
+          <w:color w:val="4A442A" w:themeColor="background2" w:themeShade="40"/>
+          <w:sz w:val="28"/>
+          <w:szCs w:val="28"/>
+          <w:lang w:val="en-US"/>
+        </w:rPr>
+        <w:t xml:space="preserve">                                 </w:t>
+      </w:r>
+      <w:r>
+        <w:rPr>
+          <w:noProof/>
           <w:lang w:val="en-US"/>
         </w:rPr>
         <w:drawing>
           <wp:inline distT="0" distB="0" distL="0" distR="0">
-            <wp:extent cx="224444" cy="224444"/>
-            <wp:effectExtent l="19050" t="0" r="4156" b="0"/>
-            <wp:docPr id="8" name="Picture 40" descr="C:\Users\Tejas Kantharia\Desktop\Resume&amp;Breakdownsheet\bluenukelogo.jpeg"/>
-            <wp:cNvGraphicFramePr>
-              <a:graphicFrameLocks xmlns:a="http://schemas.openxmlformats.org/drawingml/2006/main" noChangeAspect="1"/>
-            </wp:cNvGraphicFramePr>
-            <a:graphic xmlns:a="http://schemas.openxmlformats.org/drawingml/2006/main">
-              <a:graphicData uri="http://schemas.openxmlformats.org/drawingml/2006/picture">
-                <pic:pic xmlns:pic="http://schemas.openxmlformats.org/drawingml/2006/picture">
-                  <pic:nvPicPr>
-                    <pic:cNvPr id="0" name="Picture 3" descr="C:\Users\Tejas Kantharia\Desktop\Resume&amp;Breakdownsheet\bluenukelogo.jpeg"/>
-                    <pic:cNvPicPr>
-                      <a:picLocks noChangeAspect="1" noChangeArrowheads="1"/>
-                    </pic:cNvPicPr>
-                  </pic:nvPicPr>
-                  <pic:blipFill>
-                    <a:blip r:embed="rId11" cstate="print"/>
-                    <a:stretch>
-                      <a:fillRect/>
-                    </a:stretch>
-                  </pic:blipFill>
-                  <pic:spPr bwMode="auto">
-                    <a:xfrm>
-                      <a:off x="0" y="0"/>
-                      <a:ext cx="224444" cy="224444"/>
-                    </a:xfrm>
-                    <a:prstGeom prst="rect">
-                      <a:avLst/>
-                    </a:prstGeom>
-                    <a:noFill/>
-                    <a:ln>
-                      <a:noFill/>
-                    </a:ln>
-                  </pic:spPr>
-                </pic:pic>
-              </a:graphicData>
-            </a:graphic>
-          </wp:inline>
-        </w:drawing>
-      </w:r>
-    </w:p>
-    <w:p>
-      <w:pPr>
-        <w:spacing w:after="0" w:line="240" w:lineRule="auto"/>
-        <w:contextualSpacing/>
-        <w:rPr>
-          <w:vertAlign w:val="subscript"/>
-        </w:rPr>
-      </w:pPr>
-      <w:r>
-        <w:rPr>
-          <w:noProof/>
-          <w:lang w:val="en-US"/>
-        </w:rPr>
-        <w:drawing>
-          <wp:inline distT="0" distB="0" distL="0" distR="0">
-            <wp:extent cx="2758440" cy="1551622"/>
-            <wp:effectExtent l="19050" t="0" r="3810" b="0"/>
-            <wp:docPr id="24" name="Picture 24"/>
+            <wp:extent cx="2750819" cy="1547336"/>
+            <wp:effectExtent l="19050" t="0" r="0" b="0"/>
+            <wp:docPr id="22" name="Picture 22"/>
             <wp:cNvGraphicFramePr>
               <a:graphicFrameLocks xmlns:a="http://schemas.openxmlformats.org/drawingml/2006/main" noChangeAspect="1"/>
             </wp:cNvGraphicFramePr>
@@ -2891,7 +2605,7 @@
                   <pic:spPr>
                     <a:xfrm>
                       <a:off x="0" y="0"/>
-                      <a:ext cx="2758440" cy="1551622"/>
+                      <a:ext cx="2750819" cy="1547336"/>
                     </a:xfrm>
                     <a:prstGeom prst="rect">
                       <a:avLst/>
@@ -2916,9 +2630,9 @@
         </w:rPr>
         <w:drawing>
           <wp:inline distT="0" distB="0" distL="0" distR="0">
-            <wp:extent cx="2750820" cy="1547336"/>
+            <wp:extent cx="2750819" cy="1547336"/>
             <wp:effectExtent l="19050" t="0" r="0" b="0"/>
-            <wp:docPr id="25" name="Picture 25"/>
+            <wp:docPr id="23" name="Picture 23"/>
             <wp:cNvGraphicFramePr>
               <a:graphicFrameLocks xmlns:a="http://schemas.openxmlformats.org/drawingml/2006/main" noChangeAspect="1"/>
             </wp:cNvGraphicFramePr>
@@ -2938,6 +2652,304 @@
                   <pic:spPr>
                     <a:xfrm>
                       <a:off x="0" y="0"/>
+                      <a:ext cx="2750819" cy="1547336"/>
+                    </a:xfrm>
+                    <a:prstGeom prst="rect">
+                      <a:avLst/>
+                    </a:prstGeom>
+                  </pic:spPr>
+                </pic:pic>
+              </a:graphicData>
+            </a:graphic>
+          </wp:inline>
+        </w:drawing>
+      </w:r>
+    </w:p>
+    <w:p>
+      <w:pPr>
+        <w:spacing w:after="0" w:line="240" w:lineRule="auto"/>
+        <w:contextualSpacing/>
+        <w:rPr>
+          <w:b/>
+        </w:rPr>
+      </w:pPr>
+    </w:p>
+    <w:p>
+      <w:pPr>
+        <w:spacing w:after="0" w:line="240" w:lineRule="auto"/>
+        <w:contextualSpacing/>
+        <w:rPr>
+          <w:rFonts w:ascii="Microsoft Tai Le" w:hAnsi="Microsoft Tai Le" w:cs="Microsoft Tai Le"/>
+          <w:color w:val="4A442A" w:themeColor="background2" w:themeShade="40"/>
+          <w:sz w:val="20"/>
+          <w:szCs w:val="20"/>
+        </w:rPr>
+      </w:pPr>
+      <w:r>
+        <w:rPr>
+          <w:b/>
+        </w:rPr>
+        <w:t>Tasks</w:t>
+      </w:r>
+      <w:r>
+        <w:rPr>
+          <w:b/>
+        </w:rPr>
+        <w:t>-</w:t>
+      </w:r>
+      <w:r>
+        <w:rPr>
+          <w:b/>
+        </w:rPr>
+        <w:t xml:space="preserve"> </w:t>
+      </w:r>
+      <w:r>
+        <w:rPr>
+          <w:rFonts w:ascii="Microsoft Tai Le" w:hAnsi="Microsoft Tai Le" w:cs="Microsoft Tai Le"/>
+          <w:color w:val="4A442A" w:themeColor="background2" w:themeShade="40"/>
+        </w:rPr>
+        <w:t>3D camera tracking, designing new wall, match moving, integrate shadows, color correcting, rotoscoping, and matching grain.</w:t>
+      </w:r>
+      <w:r>
+        <w:rPr>
+          <w:rFonts w:ascii="Microsoft Tai Le" w:hAnsi="Microsoft Tai Le" w:cs="Microsoft Tai Le"/>
+          <w:color w:val="4A442A" w:themeColor="background2" w:themeShade="40"/>
+          <w:sz w:val="20"/>
+          <w:szCs w:val="20"/>
+        </w:rPr>
+        <w:t xml:space="preserve"> </w:t>
+      </w:r>
+    </w:p>
+    <w:p>
+      <w:pPr>
+        <w:spacing w:after="0" w:line="240" w:lineRule="auto"/>
+        <w:contextualSpacing/>
+        <w:rPr>
+          <w:rFonts w:ascii="Calibri Light" w:hAnsi="Calibri Light"/>
+          <w:color w:val="4A442A" w:themeColor="background2" w:themeShade="40"/>
+          <w:sz w:val="28"/>
+          <w:szCs w:val="28"/>
+        </w:rPr>
+      </w:pPr>
+    </w:p>
+    <w:p>
+      <w:pPr>
+        <w:spacing w:after="0" w:line="240" w:lineRule="auto"/>
+        <w:contextualSpacing/>
+        <w:rPr>
+          <w:color w:val="00B0F0"/>
+          <w:sz w:val="28"/>
+          <w:szCs w:val="28"/>
+        </w:rPr>
+      </w:pPr>
+      <w:r>
+        <w:rPr>
+          <w:b/>
+          <w:color w:val="4A442A" w:themeColor="background2" w:themeShade="40"/>
+          <w:sz w:val="28"/>
+          <w:szCs w:val="28"/>
+        </w:rPr>
+        <w:t>Shots 8</w:t>
+      </w:r>
+      <w:r>
+        <w:rPr>
+          <w:b/>
+          <w:color w:val="4A442A" w:themeColor="background2" w:themeShade="40"/>
+          <w:sz w:val="28"/>
+          <w:szCs w:val="28"/>
+        </w:rPr>
+        <w:t xml:space="preserve"> - Logo Removal                                                                                         </w:t>
+      </w:r>
+      <w:r>
+        <w:rPr>
+          <w:color w:val="00B0F0"/>
+          <w:sz w:val="28"/>
+          <w:szCs w:val="28"/>
+        </w:rPr>
+        <w:tab/>
+      </w:r>
+      <w:r>
+        <w:rPr>
+          <w:noProof/>
+          <w:color w:val="4A442A" w:themeColor="background2" w:themeShade="40"/>
+          <w:sz w:val="28"/>
+          <w:szCs w:val="28"/>
+          <w:lang w:val="en-US"/>
+        </w:rPr>
+        <w:t xml:space="preserve">                                </w:t>
+      </w:r>
+      <w:r>
+        <w:rPr>
+          <w:noProof/>
+          <w:color w:val="4A442A" w:themeColor="background2" w:themeShade="40"/>
+          <w:sz w:val="28"/>
+          <w:szCs w:val="28"/>
+          <w:lang w:val="en-US"/>
+        </w:rPr>
+        <w:t xml:space="preserve">                                </w:t>
+      </w:r>
+    </w:p>
+    <w:p>
+      <w:pPr>
+        <w:spacing w:after="0" w:line="240" w:lineRule="auto"/>
+        <w:contextualSpacing/>
+        <w:rPr>
+          <w:vertAlign w:val="subscript"/>
+        </w:rPr>
+      </w:pPr>
+      <w:r>
+        <w:rPr>
+          <w:vertAlign w:val="subscript"/>
+        </w:rPr>
+        <w:t xml:space="preserve">                                                                                                                                                                                                                                                                </w:t>
+      </w:r>
+      <w:r>
+        <w:rPr>
+          <w:vertAlign w:val="subscript"/>
+        </w:rPr>
+        <w:t xml:space="preserve"> </w:t>
+      </w:r>
+      <w:r>
+        <w:rPr>
+          <w:vertAlign w:val="subscript"/>
+        </w:rPr>
+        <w:t xml:space="preserve">  </w:t>
+      </w:r>
+      <w:r>
+        <w:rPr>
+          <w:noProof/>
+          <w:color w:val="4A442A" w:themeColor="background2" w:themeShade="40"/>
+          <w:sz w:val="28"/>
+          <w:szCs w:val="28"/>
+          <w:lang w:val="en-US"/>
+        </w:rPr>
+        <w:drawing>
+          <wp:inline distT="0" distB="0" distL="0" distR="0">
+            <wp:extent cx="649777" cy="464127"/>
+            <wp:effectExtent l="19050" t="0" r="0" b="0"/>
+            <wp:docPr id="8" name="Picture 40" descr="C:\Users\Tejas Kantharia\Desktop\Resume&amp;Breakdownsheet\bluenukelogo.jpeg"/>
+            <wp:cNvGraphicFramePr>
+              <a:graphicFrameLocks xmlns:a="http://schemas.openxmlformats.org/drawingml/2006/main" noChangeAspect="1"/>
+            </wp:cNvGraphicFramePr>
+            <a:graphic xmlns:a="http://schemas.openxmlformats.org/drawingml/2006/main">
+              <a:graphicData uri="http://schemas.openxmlformats.org/drawingml/2006/picture">
+                <pic:pic xmlns:pic="http://schemas.openxmlformats.org/drawingml/2006/picture">
+                  <pic:nvPicPr>
+                    <pic:cNvPr id="0" name="Picture 3" descr="C:\Users\Tejas Kantharia\Desktop\Resume&amp;Breakdownsheet\bluenukelogo.jpeg"/>
+                    <pic:cNvPicPr>
+                      <a:picLocks noChangeAspect="1" noChangeArrowheads="1"/>
+                    </pic:cNvPicPr>
+                  </pic:nvPicPr>
+                  <pic:blipFill>
+                    <a:blip r:embed="rId27" cstate="print"/>
+                    <a:stretch>
+                      <a:fillRect/>
+                    </a:stretch>
+                  </pic:blipFill>
+                  <pic:spPr bwMode="auto">
+                    <a:xfrm>
+                      <a:off x="0" y="0"/>
+                      <a:ext cx="658022" cy="470016"/>
+                    </a:xfrm>
+                    <a:prstGeom prst="rect">
+                      <a:avLst/>
+                    </a:prstGeom>
+                    <a:noFill/>
+                    <a:ln>
+                      <a:noFill/>
+                    </a:ln>
+                  </pic:spPr>
+                </pic:pic>
+              </a:graphicData>
+            </a:graphic>
+          </wp:inline>
+        </w:drawing>
+      </w:r>
+    </w:p>
+    <w:p>
+      <w:pPr>
+        <w:spacing w:after="0" w:line="240" w:lineRule="auto"/>
+        <w:contextualSpacing/>
+        <w:rPr>
+          <w:vertAlign w:val="subscript"/>
+        </w:rPr>
+      </w:pPr>
+      <w:r>
+        <w:rPr>
+          <w:noProof/>
+          <w:lang w:val="en-US"/>
+        </w:rPr>
+        <w:drawing>
+          <wp:inline distT="0" distB="0" distL="0" distR="0">
+            <wp:extent cx="2758440" cy="1551622"/>
+            <wp:effectExtent l="19050" t="0" r="3810" b="0"/>
+            <wp:docPr id="24" name="Picture 24"/>
+            <wp:cNvGraphicFramePr>
+              <a:graphicFrameLocks xmlns:a="http://schemas.openxmlformats.org/drawingml/2006/main" noChangeAspect="1"/>
+            </wp:cNvGraphicFramePr>
+            <a:graphic xmlns:a="http://schemas.openxmlformats.org/drawingml/2006/main">
+              <a:graphicData uri="http://schemas.openxmlformats.org/drawingml/2006/picture">
+                <pic:pic xmlns:pic="http://schemas.openxmlformats.org/drawingml/2006/picture">
+                  <pic:nvPicPr>
+                    <pic:cNvPr id="0" name=""/>
+                    <pic:cNvPicPr/>
+                  </pic:nvPicPr>
+                  <pic:blipFill>
+                    <a:blip r:embed="rId28" cstate="print"/>
+                    <a:stretch>
+                      <a:fillRect/>
+                    </a:stretch>
+                  </pic:blipFill>
+                  <pic:spPr>
+                    <a:xfrm>
+                      <a:off x="0" y="0"/>
+                      <a:ext cx="2758440" cy="1551622"/>
+                    </a:xfrm>
+                    <a:prstGeom prst="rect">
+                      <a:avLst/>
+                    </a:prstGeom>
+                  </pic:spPr>
+                </pic:pic>
+              </a:graphicData>
+            </a:graphic>
+          </wp:inline>
+        </w:drawing>
+      </w:r>
+      <w:r>
+        <w:rPr>
+          <w:vertAlign w:val="subscript"/>
+        </w:rPr>
+        <w:tab/>
+      </w:r>
+      <w:r>
+        <w:rPr>
+          <w:noProof/>
+          <w:lang w:val="en-US"/>
+        </w:rPr>
+        <w:drawing>
+          <wp:inline distT="0" distB="0" distL="0" distR="0">
+            <wp:extent cx="2750820" cy="1547336"/>
+            <wp:effectExtent l="19050" t="0" r="0" b="0"/>
+            <wp:docPr id="25" name="Picture 25"/>
+            <wp:cNvGraphicFramePr>
+              <a:graphicFrameLocks xmlns:a="http://schemas.openxmlformats.org/drawingml/2006/main" noChangeAspect="1"/>
+            </wp:cNvGraphicFramePr>
+            <a:graphic xmlns:a="http://schemas.openxmlformats.org/drawingml/2006/main">
+              <a:graphicData uri="http://schemas.openxmlformats.org/drawingml/2006/picture">
+                <pic:pic xmlns:pic="http://schemas.openxmlformats.org/drawingml/2006/picture">
+                  <pic:nvPicPr>
+                    <pic:cNvPr id="0" name=""/>
+                    <pic:cNvPicPr/>
+                  </pic:nvPicPr>
+                  <pic:blipFill>
+                    <a:blip r:embed="rId29" cstate="print"/>
+                    <a:stretch>
+                      <a:fillRect/>
+                    </a:stretch>
+                  </pic:blipFill>
+                  <pic:spPr>
+                    <a:xfrm>
+                      <a:off x="0" y="0"/>
                       <a:ext cx="2750820" cy="1547336"/>
                     </a:xfrm>
                     <a:prstGeom prst="rect">
@@ -2956,7 +2968,16 @@
         <w:spacing w:after="0" w:line="240" w:lineRule="auto"/>
         <w:contextualSpacing/>
         <w:rPr>
-          <w:rFonts w:ascii="Calibri Light" w:hAnsi="Calibri Light"/>
+          <w:b/>
+        </w:rPr>
+      </w:pPr>
+    </w:p>
+    <w:p>
+      <w:pPr>
+        <w:spacing w:after="0" w:line="240" w:lineRule="auto"/>
+        <w:contextualSpacing/>
+        <w:rPr>
+          <w:rFonts w:ascii="Microsoft Tai Le" w:hAnsi="Microsoft Tai Le" w:cs="Microsoft Tai Le"/>
           <w:color w:val="4A442A" w:themeColor="background2" w:themeShade="40"/>
           <w:sz w:val="20"/>
           <w:szCs w:val="20"/>
@@ -2970,13 +2991,21 @@
       </w:r>
       <w:r>
         <w:rPr>
+          <w:rFonts w:ascii="Microsoft Tai Le" w:hAnsi="Microsoft Tai Le" w:cs="Microsoft Tai Le"/>
           <w:b/>
         </w:rPr>
         <w:t>-</w:t>
       </w:r>
       <w:r>
         <w:rPr>
-          <w:rFonts w:ascii="Calibri Light" w:hAnsi="Calibri Light"/>
+          <w:rFonts w:ascii="Microsoft Tai Le" w:hAnsi="Microsoft Tai Le" w:cs="Microsoft Tai Le"/>
+          <w:b/>
+        </w:rPr>
+        <w:t xml:space="preserve"> </w:t>
+      </w:r>
+      <w:r>
+        <w:rPr>
+          <w:rFonts w:ascii="Microsoft Tai Le" w:hAnsi="Microsoft Tai Le" w:cs="Microsoft Tai Le"/>
           <w:color w:val="4A442A" w:themeColor="background2" w:themeShade="40"/>
           <w:sz w:val="20"/>
           <w:szCs w:val="20"/>
@@ -2985,7 +3014,7 @@
       </w:r>
       <w:r>
         <w:rPr>
-          <w:rFonts w:ascii="Calibri Light" w:hAnsi="Calibri Light"/>
+          <w:rFonts w:ascii="Microsoft Tai Le" w:hAnsi="Microsoft Tai Le" w:cs="Microsoft Tai Le"/>
           <w:color w:val="4A442A" w:themeColor="background2" w:themeShade="40"/>
           <w:sz w:val="20"/>
           <w:szCs w:val="20"/>
@@ -2994,7 +3023,7 @@
       </w:r>
       <w:r>
         <w:rPr>
-          <w:rFonts w:ascii="Calibri Light" w:hAnsi="Calibri Light"/>
+          <w:rFonts w:ascii="Microsoft Tai Le" w:hAnsi="Microsoft Tai Le" w:cs="Microsoft Tai Le"/>
           <w:color w:val="4A442A" w:themeColor="background2" w:themeShade="40"/>
           <w:sz w:val="20"/>
           <w:szCs w:val="20"/>
@@ -3003,7 +3032,7 @@
       </w:r>
       <w:r>
         <w:rPr>
-          <w:rFonts w:ascii="Calibri Light" w:hAnsi="Calibri Light"/>
+          <w:rFonts w:ascii="Microsoft Tai Le" w:hAnsi="Microsoft Tai Le" w:cs="Microsoft Tai Le"/>
           <w:color w:val="4A442A" w:themeColor="background2" w:themeShade="40"/>
           <w:sz w:val="20"/>
           <w:szCs w:val="20"/>
@@ -3012,7 +3041,7 @@
       </w:r>
       <w:r>
         <w:rPr>
-          <w:rFonts w:ascii="Calibri Light" w:hAnsi="Calibri Light"/>
+          <w:rFonts w:ascii="Microsoft Tai Le" w:hAnsi="Microsoft Tai Le" w:cs="Microsoft Tai Le"/>
           <w:color w:val="4A442A" w:themeColor="background2" w:themeShade="40"/>
           <w:sz w:val="20"/>
           <w:szCs w:val="20"/>
@@ -3021,7 +3050,7 @@
       </w:r>
       <w:r>
         <w:rPr>
-          <w:rFonts w:ascii="Calibri Light" w:hAnsi="Calibri Light"/>
+          <w:rFonts w:ascii="Microsoft Tai Le" w:hAnsi="Microsoft Tai Le" w:cs="Microsoft Tai Le"/>
           <w:color w:val="4A442A" w:themeColor="background2" w:themeShade="40"/>
           <w:sz w:val="20"/>
           <w:szCs w:val="20"/>
@@ -3030,7 +3059,7 @@
       </w:r>
       <w:r>
         <w:rPr>
-          <w:rFonts w:ascii="Calibri Light" w:hAnsi="Calibri Light"/>
+          <w:rFonts w:ascii="Microsoft Tai Le" w:hAnsi="Microsoft Tai Le" w:cs="Microsoft Tai Le"/>
           <w:color w:val="4A442A" w:themeColor="background2" w:themeShade="40"/>
           <w:sz w:val="20"/>
           <w:szCs w:val="20"/>
@@ -3039,7 +3068,7 @@
       </w:r>
       <w:r>
         <w:rPr>
-          <w:rFonts w:ascii="Calibri Light" w:hAnsi="Calibri Light"/>
+          <w:rFonts w:ascii="Microsoft Tai Le" w:hAnsi="Microsoft Tai Le" w:cs="Microsoft Tai Le"/>
           <w:color w:val="4A442A" w:themeColor="background2" w:themeShade="40"/>
           <w:sz w:val="20"/>
           <w:szCs w:val="20"/>
@@ -3048,7 +3077,7 @@
       </w:r>
       <w:r>
         <w:rPr>
-          <w:rFonts w:ascii="Calibri Light" w:hAnsi="Calibri Light"/>
+          <w:rFonts w:ascii="Microsoft Tai Le" w:hAnsi="Microsoft Tai Le" w:cs="Microsoft Tai Le"/>
           <w:color w:val="4A442A" w:themeColor="background2" w:themeShade="40"/>
           <w:sz w:val="20"/>
           <w:szCs w:val="20"/>
@@ -3057,7 +3086,7 @@
       </w:r>
       <w:r>
         <w:rPr>
-          <w:rFonts w:ascii="Calibri Light" w:hAnsi="Calibri Light"/>
+          <w:rFonts w:ascii="Microsoft Tai Le" w:hAnsi="Microsoft Tai Le" w:cs="Microsoft Tai Le"/>
           <w:color w:val="4A442A" w:themeColor="background2" w:themeShade="40"/>
           <w:sz w:val="20"/>
           <w:szCs w:val="20"/>
@@ -3066,7 +3095,7 @@
       </w:r>
       <w:r>
         <w:rPr>
-          <w:rFonts w:ascii="Calibri Light" w:hAnsi="Calibri Light"/>
+          <w:rFonts w:ascii="Microsoft Tai Le" w:hAnsi="Microsoft Tai Le" w:cs="Microsoft Tai Le"/>
           <w:color w:val="4A442A" w:themeColor="background2" w:themeShade="40"/>
           <w:sz w:val="20"/>
           <w:szCs w:val="20"/>
@@ -3075,7 +3104,7 @@
       </w:r>
       <w:r>
         <w:rPr>
-          <w:rFonts w:ascii="Calibri Light" w:hAnsi="Calibri Light"/>
+          <w:rFonts w:ascii="Microsoft Tai Le" w:hAnsi="Microsoft Tai Le" w:cs="Microsoft Tai Le"/>
           <w:color w:val="4A442A" w:themeColor="background2" w:themeShade="40"/>
           <w:sz w:val="20"/>
           <w:szCs w:val="20"/>
@@ -3084,7 +3113,7 @@
       </w:r>
       <w:r>
         <w:rPr>
-          <w:rFonts w:ascii="Calibri Light" w:hAnsi="Calibri Light"/>
+          <w:rFonts w:ascii="Microsoft Tai Le" w:hAnsi="Microsoft Tai Le" w:cs="Microsoft Tai Le"/>
           <w:color w:val="4A442A" w:themeColor="background2" w:themeShade="40"/>
           <w:sz w:val="20"/>
           <w:szCs w:val="20"/>
@@ -3093,7 +3122,7 @@
       </w:r>
       <w:r>
         <w:rPr>
-          <w:rFonts w:ascii="Calibri Light" w:hAnsi="Calibri Light"/>
+          <w:rFonts w:ascii="Microsoft Tai Le" w:hAnsi="Microsoft Tai Le" w:cs="Microsoft Tai Le"/>
           <w:color w:val="4A442A" w:themeColor="background2" w:themeShade="40"/>
           <w:sz w:val="20"/>
           <w:szCs w:val="20"/>
@@ -3102,7 +3131,7 @@
       </w:r>
       <w:r>
         <w:rPr>
-          <w:rFonts w:ascii="Calibri Light" w:hAnsi="Calibri Light"/>
+          <w:rFonts w:ascii="Microsoft Tai Le" w:hAnsi="Microsoft Tai Le" w:cs="Microsoft Tai Le"/>
           <w:color w:val="4A442A" w:themeColor="background2" w:themeShade="40"/>
           <w:sz w:val="20"/>
           <w:szCs w:val="20"/>
@@ -3111,7 +3140,7 @@
       </w:r>
       <w:r>
         <w:rPr>
-          <w:rFonts w:ascii="Calibri Light" w:hAnsi="Calibri Light"/>
+          <w:rFonts w:ascii="Microsoft Tai Le" w:hAnsi="Microsoft Tai Le" w:cs="Microsoft Tai Le"/>
           <w:color w:val="4A442A" w:themeColor="background2" w:themeShade="40"/>
           <w:sz w:val="20"/>
           <w:szCs w:val="20"/>
@@ -3120,7 +3149,7 @@
       </w:r>
       <w:r>
         <w:rPr>
-          <w:rFonts w:ascii="Calibri Light" w:hAnsi="Calibri Light"/>
+          <w:rFonts w:ascii="Microsoft Tai Le" w:hAnsi="Microsoft Tai Le" w:cs="Microsoft Tai Le"/>
           <w:color w:val="4A442A" w:themeColor="background2" w:themeShade="40"/>
           <w:sz w:val="20"/>
           <w:szCs w:val="20"/>
@@ -3129,7 +3158,7 @@
       </w:r>
       <w:r>
         <w:rPr>
-          <w:rFonts w:ascii="Calibri Light" w:hAnsi="Calibri Light"/>
+          <w:rFonts w:ascii="Microsoft Tai Le" w:hAnsi="Microsoft Tai Le" w:cs="Microsoft Tai Le"/>
           <w:color w:val="4A442A" w:themeColor="background2" w:themeShade="40"/>
           <w:sz w:val="20"/>
           <w:szCs w:val="20"/>
@@ -3138,7 +3167,7 @@
       </w:r>
       <w:r>
         <w:rPr>
-          <w:rFonts w:ascii="Calibri Light" w:hAnsi="Calibri Light"/>
+          <w:rFonts w:ascii="Microsoft Tai Le" w:hAnsi="Microsoft Tai Le" w:cs="Microsoft Tai Le"/>
           <w:color w:val="4A442A" w:themeColor="background2" w:themeShade="40"/>
           <w:sz w:val="20"/>
           <w:szCs w:val="20"/>
@@ -3147,7 +3176,7 @@
       </w:r>
       <w:r>
         <w:rPr>
-          <w:rFonts w:ascii="Calibri Light" w:hAnsi="Calibri Light"/>
+          <w:rFonts w:ascii="Microsoft Tai Le" w:hAnsi="Microsoft Tai Le" w:cs="Microsoft Tai Le"/>
           <w:color w:val="4A442A" w:themeColor="background2" w:themeShade="40"/>
           <w:sz w:val="20"/>
           <w:szCs w:val="20"/>
@@ -3156,7 +3185,7 @@
       </w:r>
       <w:r>
         <w:rPr>
-          <w:rFonts w:ascii="Calibri Light" w:hAnsi="Calibri Light"/>
+          <w:rFonts w:ascii="Microsoft Tai Le" w:hAnsi="Microsoft Tai Le" w:cs="Microsoft Tai Le"/>
           <w:color w:val="4A442A" w:themeColor="background2" w:themeShade="40"/>
           <w:sz w:val="20"/>
           <w:szCs w:val="20"/>
@@ -3165,7 +3194,7 @@
       </w:r>
       <w:r>
         <w:rPr>
-          <w:rFonts w:ascii="Calibri Light" w:hAnsi="Calibri Light"/>
+          <w:rFonts w:ascii="Microsoft Tai Le" w:hAnsi="Microsoft Tai Le" w:cs="Microsoft Tai Le"/>
           <w:color w:val="4A442A" w:themeColor="background2" w:themeShade="40"/>
           <w:sz w:val="20"/>
           <w:szCs w:val="20"/>
@@ -3174,7 +3203,7 @@
       </w:r>
       <w:r>
         <w:rPr>
-          <w:rFonts w:ascii="Calibri Light" w:hAnsi="Calibri Light"/>
+          <w:rFonts w:ascii="Microsoft Tai Le" w:hAnsi="Microsoft Tai Le" w:cs="Microsoft Tai Le"/>
           <w:color w:val="4A442A" w:themeColor="background2" w:themeShade="40"/>
           <w:sz w:val="20"/>
           <w:szCs w:val="20"/>
@@ -3183,7 +3212,7 @@
       </w:r>
       <w:r>
         <w:rPr>
-          <w:rFonts w:ascii="Calibri Light" w:hAnsi="Calibri Light"/>
+          <w:rFonts w:ascii="Microsoft Tai Le" w:hAnsi="Microsoft Tai Le" w:cs="Microsoft Tai Le"/>
           <w:color w:val="4A442A" w:themeColor="background2" w:themeShade="40"/>
           <w:sz w:val="20"/>
           <w:szCs w:val="20"/>
@@ -3192,7 +3221,7 @@
       </w:r>
       <w:r>
         <w:rPr>
-          <w:rFonts w:ascii="Calibri Light" w:hAnsi="Calibri Light"/>
+          <w:rFonts w:ascii="Microsoft Tai Le" w:hAnsi="Microsoft Tai Le" w:cs="Microsoft Tai Le"/>
           <w:color w:val="4A442A" w:themeColor="background2" w:themeShade="40"/>
           <w:sz w:val="20"/>
           <w:szCs w:val="20"/>
@@ -3201,7 +3230,7 @@
       </w:r>
       <w:r>
         <w:rPr>
-          <w:rFonts w:ascii="Calibri Light" w:hAnsi="Calibri Light"/>
+          <w:rFonts w:ascii="Microsoft Tai Le" w:hAnsi="Microsoft Tai Le" w:cs="Microsoft Tai Le"/>
           <w:color w:val="4A442A" w:themeColor="background2" w:themeShade="40"/>
           <w:sz w:val="20"/>
           <w:szCs w:val="20"/>
@@ -3210,7 +3239,7 @@
       </w:r>
       <w:r>
         <w:rPr>
-          <w:rFonts w:ascii="Calibri Light" w:hAnsi="Calibri Light"/>
+          <w:rFonts w:ascii="Microsoft Tai Le" w:hAnsi="Microsoft Tai Le" w:cs="Microsoft Tai Le"/>
           <w:color w:val="4A442A" w:themeColor="background2" w:themeShade="40"/>
           <w:sz w:val="20"/>
           <w:szCs w:val="20"/>
@@ -3219,7 +3248,7 @@
       </w:r>
       <w:r>
         <w:rPr>
-          <w:rFonts w:ascii="Calibri Light" w:hAnsi="Calibri Light"/>
+          <w:rFonts w:ascii="Microsoft Tai Le" w:hAnsi="Microsoft Tai Le" w:cs="Microsoft Tai Le"/>
           <w:color w:val="4A442A" w:themeColor="background2" w:themeShade="40"/>
           <w:sz w:val="20"/>
           <w:szCs w:val="20"/>
@@ -3228,7 +3257,7 @@
       </w:r>
       <w:r>
         <w:rPr>
-          <w:rFonts w:ascii="Calibri Light" w:hAnsi="Calibri Light"/>
+          <w:rFonts w:ascii="Microsoft Tai Le" w:hAnsi="Microsoft Tai Le" w:cs="Microsoft Tai Le"/>
           <w:color w:val="4A442A" w:themeColor="background2" w:themeShade="40"/>
           <w:sz w:val="20"/>
           <w:szCs w:val="20"/>
@@ -3237,7 +3266,7 @@
       </w:r>
       <w:r>
         <w:rPr>
-          <w:rFonts w:ascii="Calibri Light" w:hAnsi="Calibri Light"/>
+          <w:rFonts w:ascii="Microsoft Tai Le" w:hAnsi="Microsoft Tai Le" w:cs="Microsoft Tai Le"/>
           <w:color w:val="4A442A" w:themeColor="background2" w:themeShade="40"/>
           <w:sz w:val="20"/>
           <w:szCs w:val="20"/>
@@ -3246,7 +3275,7 @@
       </w:r>
       <w:r>
         <w:rPr>
-          <w:rFonts w:ascii="Calibri Light" w:hAnsi="Calibri Light"/>
+          <w:rFonts w:ascii="Microsoft Tai Le" w:hAnsi="Microsoft Tai Le" w:cs="Microsoft Tai Le"/>
           <w:color w:val="4A442A" w:themeColor="background2" w:themeShade="40"/>
           <w:sz w:val="20"/>
           <w:szCs w:val="20"/>
@@ -3259,7 +3288,445 @@
         <w:spacing w:after="0" w:line="240" w:lineRule="auto"/>
         <w:contextualSpacing/>
         <w:rPr>
-          <w:rFonts w:ascii="Calibri Light" w:hAnsi="Calibri Light"/>
+          <w:rFonts w:ascii="Microsoft Tai Le" w:hAnsi="Microsoft Tai Le" w:cs="Microsoft Tai Le"/>
+          <w:color w:val="4A442A" w:themeColor="background2" w:themeShade="40"/>
+          <w:sz w:val="28"/>
+          <w:szCs w:val="28"/>
+        </w:rPr>
+      </w:pPr>
+    </w:p>
+    <w:p>
+      <w:pPr>
+        <w:spacing w:after="0" w:line="240" w:lineRule="auto"/>
+        <w:contextualSpacing/>
+        <w:rPr>
+          <w:b/>
+          <w:color w:val="4A442A" w:themeColor="background2" w:themeShade="40"/>
+          <w:sz w:val="28"/>
+          <w:szCs w:val="28"/>
+        </w:rPr>
+      </w:pPr>
+      <w:r>
+        <w:rPr>
+          <w:b/>
+          <w:color w:val="4A442A" w:themeColor="background2" w:themeShade="40"/>
+          <w:sz w:val="28"/>
+          <w:szCs w:val="28"/>
+        </w:rPr>
+        <w:t>Shots 9 - Leg Paint Out</w:t>
+      </w:r>
+    </w:p>
+    <w:p>
+      <w:pPr>
+        <w:spacing w:after="0" w:line="240" w:lineRule="auto"/>
+        <w:contextualSpacing/>
+        <w:rPr>
+          <w:b/>
+          <w:color w:val="4A442A" w:themeColor="background2" w:themeShade="40"/>
+          <w:sz w:val="28"/>
+          <w:szCs w:val="28"/>
+        </w:rPr>
+      </w:pPr>
+      <w:r>
+        <w:rPr>
+          <w:b/>
+          <w:color w:val="4A442A" w:themeColor="background2" w:themeShade="40"/>
+          <w:sz w:val="28"/>
+          <w:szCs w:val="28"/>
+        </w:rPr>
+        <w:t xml:space="preserve">                                                                                                                                    </w:t>
+      </w:r>
+      <w:r>
+        <w:rPr>
+          <w:b/>
+          <w:color w:val="4A442A" w:themeColor="background2" w:themeShade="40"/>
+          <w:sz w:val="28"/>
+          <w:szCs w:val="28"/>
+        </w:rPr>
+        <w:drawing>
+          <wp:inline distT="0" distB="0" distL="0" distR="0">
+            <wp:extent cx="649777" cy="464127"/>
+            <wp:effectExtent l="19050" t="0" r="0" b="0"/>
+            <wp:docPr id="6" name="Picture 40" descr="C:\Users\Tejas Kantharia\Desktop\Resume&amp;Breakdownsheet\bluenukelogo.jpeg"/>
+            <wp:cNvGraphicFramePr>
+              <a:graphicFrameLocks xmlns:a="http://schemas.openxmlformats.org/drawingml/2006/main" noChangeAspect="1"/>
+            </wp:cNvGraphicFramePr>
+            <a:graphic xmlns:a="http://schemas.openxmlformats.org/drawingml/2006/main">
+              <a:graphicData uri="http://schemas.openxmlformats.org/drawingml/2006/picture">
+                <pic:pic xmlns:pic="http://schemas.openxmlformats.org/drawingml/2006/picture">
+                  <pic:nvPicPr>
+                    <pic:cNvPr id="0" name="Picture 3" descr="C:\Users\Tejas Kantharia\Desktop\Resume&amp;Breakdownsheet\bluenukelogo.jpeg"/>
+                    <pic:cNvPicPr>
+                      <a:picLocks noChangeAspect="1" noChangeArrowheads="1"/>
+                    </pic:cNvPicPr>
+                  </pic:nvPicPr>
+                  <pic:blipFill>
+                    <a:blip r:embed="rId27" cstate="print"/>
+                    <a:stretch>
+                      <a:fillRect/>
+                    </a:stretch>
+                  </pic:blipFill>
+                  <pic:spPr bwMode="auto">
+                    <a:xfrm>
+                      <a:off x="0" y="0"/>
+                      <a:ext cx="658022" cy="470016"/>
+                    </a:xfrm>
+                    <a:prstGeom prst="rect">
+                      <a:avLst/>
+                    </a:prstGeom>
+                    <a:noFill/>
+                    <a:ln>
+                      <a:noFill/>
+                    </a:ln>
+                  </pic:spPr>
+                </pic:pic>
+              </a:graphicData>
+            </a:graphic>
+          </wp:inline>
+        </w:drawing>
+      </w:r>
+    </w:p>
+    <w:p>
+      <w:pPr>
+        <w:spacing w:after="0" w:line="240" w:lineRule="auto"/>
+        <w:contextualSpacing/>
+        <w:rPr>
+          <w:b/>
+          <w:color w:val="4A442A" w:themeColor="background2" w:themeShade="40"/>
+          <w:sz w:val="28"/>
+          <w:szCs w:val="28"/>
+        </w:rPr>
+      </w:pPr>
+    </w:p>
+    <w:p>
+      <w:pPr>
+        <w:spacing w:after="0" w:line="240" w:lineRule="auto"/>
+        <w:contextualSpacing/>
+        <w:rPr>
+          <w:b/>
+          <w:color w:val="4A442A" w:themeColor="background2" w:themeShade="40"/>
+          <w:sz w:val="28"/>
+          <w:szCs w:val="28"/>
+        </w:rPr>
+      </w:pPr>
+      <w:r>
+        <w:rPr>
+          <w:b/>
+          <w:noProof/>
+          <w:color w:val="4A442A" w:themeColor="background2" w:themeShade="40"/>
+          <w:sz w:val="28"/>
+          <w:szCs w:val="28"/>
+          <w:lang w:val="en-US"/>
+        </w:rPr>
+        <w:drawing>
+          <wp:inline distT="0" distB="0" distL="0" distR="0">
+            <wp:extent cx="2758439" cy="1551622"/>
+            <wp:effectExtent l="38100" t="57150" r="118111" b="86678"/>
+            <wp:docPr id="4" name="Picture 24"/>
+            <wp:cNvGraphicFramePr>
+              <a:graphicFrameLocks xmlns:a="http://schemas.openxmlformats.org/drawingml/2006/main" noChangeAspect="1"/>
+            </wp:cNvGraphicFramePr>
+            <a:graphic xmlns:a="http://schemas.openxmlformats.org/drawingml/2006/main">
+              <a:graphicData uri="http://schemas.openxmlformats.org/drawingml/2006/picture">
+                <pic:pic xmlns:pic="http://schemas.openxmlformats.org/drawingml/2006/picture">
+                  <pic:nvPicPr>
+                    <pic:cNvPr id="0" name=""/>
+                    <pic:cNvPicPr/>
+                  </pic:nvPicPr>
+                  <pic:blipFill>
+                    <a:blip r:embed="rId30" cstate="print"/>
+                    <a:stretch>
+                      <a:fillRect/>
+                    </a:stretch>
+                  </pic:blipFill>
+                  <pic:spPr>
+                    <a:xfrm>
+                      <a:off x="0" y="0"/>
+                      <a:ext cx="2758439" cy="1551622"/>
+                    </a:xfrm>
+                    <a:prstGeom prst="rect">
+                      <a:avLst/>
+                    </a:prstGeom>
+                    <a:ln w="38100" cap="sq">
+                      <a:solidFill>
+                        <a:srgbClr val="000000"/>
+                      </a:solidFill>
+                      <a:prstDash val="solid"/>
+                      <a:miter lim="800000"/>
+                    </a:ln>
+                    <a:effectLst>
+                      <a:outerShdw blurRad="50800" dist="38100" dir="2700000" algn="tl" rotWithShape="0">
+                        <a:srgbClr val="000000">
+                          <a:alpha val="43000"/>
+                        </a:srgbClr>
+                      </a:outerShdw>
+                    </a:effectLst>
+                  </pic:spPr>
+                </pic:pic>
+              </a:graphicData>
+            </a:graphic>
+          </wp:inline>
+        </w:drawing>
+      </w:r>
+      <w:r>
+        <w:rPr>
+          <w:b/>
+          <w:color w:val="4A442A" w:themeColor="background2" w:themeShade="40"/>
+          <w:sz w:val="28"/>
+          <w:szCs w:val="28"/>
+        </w:rPr>
+        <w:t xml:space="preserve">        </w:t>
+      </w:r>
+      <w:r>
+        <w:rPr>
+          <w:b/>
+          <w:noProof/>
+          <w:color w:val="4A442A" w:themeColor="background2" w:themeShade="40"/>
+          <w:sz w:val="28"/>
+          <w:szCs w:val="28"/>
+          <w:lang w:val="en-US"/>
+        </w:rPr>
+        <w:drawing>
+          <wp:inline distT="0" distB="0" distL="0" distR="0">
+            <wp:extent cx="2758439" cy="1551622"/>
+            <wp:effectExtent l="38100" t="57150" r="118111" b="86678"/>
+            <wp:docPr id="5" name="Picture 24"/>
+            <wp:cNvGraphicFramePr>
+              <a:graphicFrameLocks xmlns:a="http://schemas.openxmlformats.org/drawingml/2006/main" noChangeAspect="1"/>
+            </wp:cNvGraphicFramePr>
+            <a:graphic xmlns:a="http://schemas.openxmlformats.org/drawingml/2006/main">
+              <a:graphicData uri="http://schemas.openxmlformats.org/drawingml/2006/picture">
+                <pic:pic xmlns:pic="http://schemas.openxmlformats.org/drawingml/2006/picture">
+                  <pic:nvPicPr>
+                    <pic:cNvPr id="0" name=""/>
+                    <pic:cNvPicPr/>
+                  </pic:nvPicPr>
+                  <pic:blipFill>
+                    <a:blip r:embed="rId31" cstate="print"/>
+                    <a:stretch>
+                      <a:fillRect/>
+                    </a:stretch>
+                  </pic:blipFill>
+                  <pic:spPr>
+                    <a:xfrm>
+                      <a:off x="0" y="0"/>
+                      <a:ext cx="2758439" cy="1551622"/>
+                    </a:xfrm>
+                    <a:prstGeom prst="rect">
+                      <a:avLst/>
+                    </a:prstGeom>
+                    <a:ln w="38100" cap="sq">
+                      <a:solidFill>
+                        <a:srgbClr val="000000"/>
+                      </a:solidFill>
+                      <a:prstDash val="solid"/>
+                      <a:miter lim="800000"/>
+                    </a:ln>
+                    <a:effectLst>
+                      <a:outerShdw blurRad="50800" dist="38100" dir="2700000" algn="tl" rotWithShape="0">
+                        <a:srgbClr val="000000">
+                          <a:alpha val="43000"/>
+                        </a:srgbClr>
+                      </a:outerShdw>
+                    </a:effectLst>
+                  </pic:spPr>
+                </pic:pic>
+              </a:graphicData>
+            </a:graphic>
+          </wp:inline>
+        </w:drawing>
+      </w:r>
+    </w:p>
+    <w:p>
+      <w:pPr>
+        <w:spacing w:after="0" w:line="240" w:lineRule="auto"/>
+        <w:contextualSpacing/>
+        <w:rPr>
+          <w:b/>
+        </w:rPr>
+      </w:pPr>
+    </w:p>
+    <w:p>
+      <w:pPr>
+        <w:spacing w:after="0" w:line="240" w:lineRule="auto"/>
+        <w:contextualSpacing/>
+        <w:rPr>
+          <w:rFonts w:ascii="Microsoft Tai Le" w:hAnsi="Microsoft Tai Le" w:cs="Microsoft Tai Le"/>
+          <w:color w:val="4A442A" w:themeColor="background2" w:themeShade="40"/>
+          <w:sz w:val="20"/>
+          <w:szCs w:val="20"/>
+        </w:rPr>
+      </w:pPr>
+      <w:r>
+        <w:rPr>
+          <w:b/>
+        </w:rPr>
+        <w:t>Tasks</w:t>
+      </w:r>
+      <w:r>
+        <w:rPr>
+          <w:rFonts w:ascii="Microsoft Tai Le" w:hAnsi="Microsoft Tai Le" w:cs="Microsoft Tai Le"/>
+          <w:b/>
+        </w:rPr>
+        <w:t xml:space="preserve">- </w:t>
+      </w:r>
+      <w:r>
+        <w:rPr>
+          <w:rFonts w:ascii="Microsoft Tai Le" w:hAnsi="Microsoft Tai Le" w:cs="Microsoft Tai Le"/>
+          <w:color w:val="4A442A" w:themeColor="background2" w:themeShade="40"/>
+          <w:sz w:val="20"/>
+          <w:szCs w:val="20"/>
+        </w:rPr>
+        <w:t xml:space="preserve">3D Tracking, </w:t>
+      </w:r>
+      <w:r>
+        <w:rPr>
+          <w:rFonts w:ascii="Microsoft Tai Le" w:hAnsi="Microsoft Tai Le" w:cs="Microsoft Tai Le"/>
+          <w:color w:val="4A442A" w:themeColor="background2" w:themeShade="40"/>
+          <w:sz w:val="20"/>
+          <w:szCs w:val="20"/>
+        </w:rPr>
+        <w:t>leg</w:t>
+      </w:r>
+      <w:r>
+        <w:rPr>
+          <w:rFonts w:ascii="Microsoft Tai Le" w:hAnsi="Microsoft Tai Le" w:cs="Microsoft Tai Le"/>
+          <w:color w:val="4A442A" w:themeColor="background2" w:themeShade="40"/>
+          <w:sz w:val="20"/>
+          <w:szCs w:val="20"/>
+        </w:rPr>
+        <w:t xml:space="preserve"> paint out, creating </w:t>
+      </w:r>
+      <w:r>
+        <w:rPr>
+          <w:rFonts w:ascii="Microsoft Tai Le" w:hAnsi="Microsoft Tai Le" w:cs="Microsoft Tai Le"/>
+          <w:color w:val="4A442A" w:themeColor="background2" w:themeShade="40"/>
+          <w:sz w:val="20"/>
+          <w:szCs w:val="20"/>
+        </w:rPr>
+        <w:t>clean plate and a</w:t>
+      </w:r>
+      <w:r>
+        <w:rPr>
+          <w:rFonts w:ascii="Microsoft Tai Le" w:hAnsi="Microsoft Tai Le" w:cs="Microsoft Tai Le"/>
+          <w:color w:val="4A442A" w:themeColor="background2" w:themeShade="40"/>
+          <w:sz w:val="20"/>
+          <w:szCs w:val="20"/>
+        </w:rPr>
+        <w:t xml:space="preserve">dding walking stick </w:t>
+      </w:r>
+      <w:r>
+        <w:rPr>
+          <w:rFonts w:ascii="Microsoft Tai Le" w:hAnsi="Microsoft Tai Le" w:cs="Microsoft Tai Le"/>
+          <w:color w:val="4A442A" w:themeColor="background2" w:themeShade="40"/>
+          <w:sz w:val="20"/>
+          <w:szCs w:val="20"/>
+        </w:rPr>
+        <w:t xml:space="preserve">, </w:t>
+      </w:r>
+      <w:r>
+        <w:rPr>
+          <w:rFonts w:ascii="Microsoft Tai Le" w:hAnsi="Microsoft Tai Le" w:cs="Microsoft Tai Le"/>
+          <w:color w:val="4A442A" w:themeColor="background2" w:themeShade="40"/>
+          <w:sz w:val="20"/>
+          <w:szCs w:val="20"/>
+        </w:rPr>
+        <w:t xml:space="preserve">metal sheet </w:t>
+      </w:r>
+      <w:r>
+        <w:rPr>
+          <w:rFonts w:ascii="Microsoft Tai Le" w:hAnsi="Microsoft Tai Le" w:cs="Microsoft Tai Le"/>
+          <w:color w:val="4A442A" w:themeColor="background2" w:themeShade="40"/>
+          <w:sz w:val="20"/>
+          <w:szCs w:val="20"/>
+        </w:rPr>
+        <w:t>, rotoscoping, match m</w:t>
+      </w:r>
+      <w:r>
+        <w:rPr>
+          <w:rFonts w:ascii="Microsoft Tai Le" w:hAnsi="Microsoft Tai Le" w:cs="Microsoft Tai Le"/>
+          <w:color w:val="4A442A" w:themeColor="background2" w:themeShade="40"/>
+          <w:sz w:val="20"/>
+          <w:szCs w:val="20"/>
+        </w:rPr>
+        <w:t>oving</w:t>
+      </w:r>
+      <w:r>
+        <w:rPr>
+          <w:rFonts w:ascii="Microsoft Tai Le" w:hAnsi="Microsoft Tai Le" w:cs="Microsoft Tai Le"/>
+          <w:color w:val="4A442A" w:themeColor="background2" w:themeShade="40"/>
+          <w:sz w:val="20"/>
+          <w:szCs w:val="20"/>
+        </w:rPr>
+        <w:t>.</w:t>
+      </w:r>
+    </w:p>
+    <w:p>
+      <w:pPr>
+        <w:spacing w:after="0" w:line="240" w:lineRule="auto"/>
+        <w:contextualSpacing/>
+        <w:rPr>
+          <w:b/>
+          <w:color w:val="4A442A" w:themeColor="background2" w:themeShade="40"/>
+          <w:sz w:val="28"/>
+          <w:szCs w:val="28"/>
+        </w:rPr>
+      </w:pPr>
+      <w:r>
+        <w:rPr>
+          <w:noProof/>
+          <w:color w:val="4A442A" w:themeColor="background2" w:themeShade="40"/>
+          <w:sz w:val="28"/>
+          <w:szCs w:val="28"/>
+          <w:lang w:val="en-US"/>
+        </w:rPr>
+        <w:pict>
+          <v:rect id="_x0000_s1028" style="position:absolute;margin-left:-30.5pt;margin-top:29.7pt;width:547.65pt;height:22.3pt;z-index:251660288" fillcolor="#404040 [2429]"/>
+        </w:pict>
+      </w:r>
+    </w:p>
+    <w:p>
+      <w:pPr>
+        <w:spacing w:after="0" w:line="240" w:lineRule="auto"/>
+        <w:contextualSpacing/>
+        <w:rPr>
+          <w:b/>
+          <w:color w:val="4A442A" w:themeColor="background2" w:themeShade="40"/>
+          <w:sz w:val="28"/>
+          <w:szCs w:val="28"/>
+        </w:rPr>
+      </w:pPr>
+    </w:p>
+    <w:p>
+      <w:pPr>
+        <w:spacing w:after="0" w:line="240" w:lineRule="auto"/>
+        <w:contextualSpacing/>
+        <w:rPr>
+          <w:b/>
+          <w:color w:val="4A442A" w:themeColor="background2" w:themeShade="40"/>
+          <w:sz w:val="28"/>
+          <w:szCs w:val="28"/>
+        </w:rPr>
+      </w:pPr>
+    </w:p>
+    <w:p>
+      <w:pPr>
+        <w:spacing w:after="0" w:line="240" w:lineRule="auto"/>
+        <w:contextualSpacing/>
+        <w:rPr>
+          <w:b/>
+          <w:color w:val="4A442A" w:themeColor="background2" w:themeShade="40"/>
+          <w:sz w:val="28"/>
+          <w:szCs w:val="28"/>
+        </w:rPr>
+      </w:pPr>
+    </w:p>
+    <w:p>
+      <w:pPr>
+        <w:spacing w:after="0" w:line="240" w:lineRule="auto"/>
+        <w:contextualSpacing/>
+        <w:rPr>
+          <w:b/>
           <w:color w:val="4A442A" w:themeColor="background2" w:themeShade="40"/>
           <w:sz w:val="28"/>
           <w:szCs w:val="28"/>
@@ -3276,10 +3743,25 @@
           <w:szCs w:val="28"/>
         </w:rPr>
       </w:pPr>
+      <w:r>
+        <w:rPr>
+          <w:b/>
+          <w:color w:val="4A442A" w:themeColor="background2" w:themeShade="40"/>
+          <w:sz w:val="28"/>
+          <w:szCs w:val="28"/>
+        </w:rPr>
+        <w:t xml:space="preserve">                                                                                        </w:t>
+      </w:r>
     </w:p>
     <w:sectPr>
       <w:pgSz w:w="11906" w:h="16838"/>
-      <w:pgMar w:top="1080" w:right="1080" w:bottom="1080" w:left="1080" w:header="360" w:footer="288" w:gutter="0"/>
+      <w:pgMar w:top="1080" w:right="1080" w:bottom="1080" w:left="1080" w:header="288" w:footer="288" w:gutter="0"/>
+      <w:pgBorders w:offsetFrom="page">
+        <w:top w:val="double" w:sz="4" w:space="24" w:color="auto"/>
+        <w:left w:val="double" w:sz="4" w:space="24" w:color="auto"/>
+        <w:bottom w:val="double" w:sz="4" w:space="24" w:color="auto"/>
+        <w:right w:val="double" w:sz="4" w:space="24" w:color="auto"/>
+      </w:pgBorders>
       <w:cols w:space="708"/>
       <w:docGrid w:linePitch="360"/>
     </w:sectPr>

</xml_diff>